<commit_message>
inner implementation of hash table
</commit_message>
<xml_diff>
--- a/CS FINAL PROJECT.docx
+++ b/CS FINAL PROJECT.docx
@@ -1,6 +1,6 @@
 
 <file path=word/document.xml><?xml version="1.0" encoding="utf-8"?>
-<w:document xmlns:wpc="http://schemas.microsoft.com/office/word/2010/wordprocessingCanvas" xmlns:cx="http://schemas.microsoft.com/office/drawing/2014/chartex" xmlns:mc="http://schemas.openxmlformats.org/markup-compatibility/2006" xmlns:o="urn:schemas-microsoft-com:office:office" xmlns:r="http://schemas.openxmlformats.org/officeDocument/2006/relationships" xmlns:m="http://schemas.openxmlformats.org/officeDocument/2006/math" xmlns:v="urn:schemas-microsoft-com:vml" xmlns:wp14="http://schemas.microsoft.com/office/word/2010/wordprocessingDrawing" xmlns:wp="http://schemas.openxmlformats.org/drawingml/2006/wordprocessingDrawing" xmlns:w10="urn:schemas-microsoft-com:office:word" xmlns:w="http://schemas.openxmlformats.org/wordprocessingml/2006/main" xmlns:w14="http://schemas.microsoft.com/office/word/2010/wordml" xmlns:w15="http://schemas.microsoft.com/office/word/2012/wordml" xmlns:w16se="http://schemas.microsoft.com/office/word/2015/wordml/symex" xmlns:wpg="http://schemas.microsoft.com/office/word/2010/wordprocessingGroup" xmlns:wpi="http://schemas.microsoft.com/office/word/2010/wordprocessingInk" xmlns:wne="http://schemas.microsoft.com/office/word/2006/wordml" xmlns:wps="http://schemas.microsoft.com/office/word/2010/wordprocessingShape" mc:Ignorable="w14 w15 w16se wp14">
+<w:document xmlns:wpc="http://schemas.microsoft.com/office/word/2010/wordprocessingCanvas" xmlns:cx="http://schemas.microsoft.com/office/drawing/2014/chartex" xmlns:cx1="http://schemas.microsoft.com/office/drawing/2015/9/8/chartex" xmlns:cx2="http://schemas.microsoft.com/office/drawing/2015/10/21/chartex" xmlns:cx3="http://schemas.microsoft.com/office/drawing/2016/5/9/chartex" xmlns:cx4="http://schemas.microsoft.com/office/drawing/2016/5/10/chartex" xmlns:cx5="http://schemas.microsoft.com/office/drawing/2016/5/11/chartex" xmlns:cx6="http://schemas.microsoft.com/office/drawing/2016/5/12/chartex" xmlns:cx7="http://schemas.microsoft.com/office/drawing/2016/5/13/chartex" xmlns:cx8="http://schemas.microsoft.com/office/drawing/2016/5/14/chartex" xmlns:mc="http://schemas.openxmlformats.org/markup-compatibility/2006" xmlns:aink="http://schemas.microsoft.com/office/drawing/2016/ink" xmlns:am3d="http://schemas.microsoft.com/office/drawing/2017/model3d" xmlns:o="urn:schemas-microsoft-com:office:office" xmlns:r="http://schemas.openxmlformats.org/officeDocument/2006/relationships" xmlns:m="http://schemas.openxmlformats.org/officeDocument/2006/math" xmlns:v="urn:schemas-microsoft-com:vml" xmlns:wp14="http://schemas.microsoft.com/office/word/2010/wordprocessingDrawing" xmlns:wp="http://schemas.openxmlformats.org/drawingml/2006/wordprocessingDrawing" xmlns:w10="urn:schemas-microsoft-com:office:word" xmlns:w="http://schemas.openxmlformats.org/wordprocessingml/2006/main" xmlns:w14="http://schemas.microsoft.com/office/word/2010/wordml" xmlns:w15="http://schemas.microsoft.com/office/word/2012/wordml" xmlns:w16cid="http://schemas.microsoft.com/office/word/2016/wordml/cid" xmlns:w16se="http://schemas.microsoft.com/office/word/2015/wordml/symex" xmlns:wpg="http://schemas.microsoft.com/office/word/2010/wordprocessingGroup" xmlns:wpi="http://schemas.microsoft.com/office/word/2010/wordprocessingInk" xmlns:wne="http://schemas.microsoft.com/office/word/2006/wordml" xmlns:wps="http://schemas.microsoft.com/office/word/2010/wordprocessingShape" mc:Ignorable="w14 w15 w16se w16cid wp14">
   <w:body>
     <w:p>
       <w:pPr>
@@ -19,8 +19,8 @@
       </w:tblPr>
       <w:tblGrid>
         <w:gridCol w:w="1724"/>
-        <w:gridCol w:w="4584"/>
-        <w:gridCol w:w="4482"/>
+        <w:gridCol w:w="4508"/>
+        <w:gridCol w:w="4558"/>
       </w:tblGrid>
       <w:tr>
         <w:trPr>
@@ -49,7 +49,7 @@
         </w:tc>
         <w:tc>
           <w:tcPr>
-            <w:tcW w:w="2124" w:type="pct"/>
+            <w:tcW w:w="2089" w:type="pct"/>
           </w:tcPr>
           <w:p>
             <w:pPr>
@@ -75,7 +75,7 @@
         </w:tc>
         <w:tc>
           <w:tcPr>
-            <w:tcW w:w="2077" w:type="pct"/>
+            <w:tcW w:w="2112" w:type="pct"/>
           </w:tcPr>
           <w:p>
             <w:pPr>
@@ -133,7 +133,7 @@
         </w:tc>
         <w:tc>
           <w:tcPr>
-            <w:tcW w:w="2124" w:type="pct"/>
+            <w:tcW w:w="2089" w:type="pct"/>
           </w:tcPr>
           <w:p>
             <w:pPr>
@@ -153,39 +153,7 @@
                 <w:sz w:val="20"/>
                 <w:szCs w:val="20"/>
               </w:rPr>
-              <w:t xml:space="preserve">protected FINAL </w:t>
-            </w:r>
-            <w:proofErr w:type="spellStart"/>
-            <w:r>
-              <w:rPr>
-                <w:sz w:val="20"/>
-                <w:szCs w:val="20"/>
-              </w:rPr>
-              <w:t>int</w:t>
-            </w:r>
-            <w:proofErr w:type="spellEnd"/>
-            <w:r>
-              <w:rPr>
-                <w:sz w:val="20"/>
-                <w:szCs w:val="20"/>
-              </w:rPr>
-              <w:t xml:space="preserve"> </w:t>
-            </w:r>
-            <w:proofErr w:type="spellStart"/>
-            <w:r>
-              <w:rPr>
-                <w:sz w:val="20"/>
-                <w:szCs w:val="20"/>
-              </w:rPr>
-              <w:t>productNumber</w:t>
-            </w:r>
-            <w:proofErr w:type="spellEnd"/>
-            <w:r>
-              <w:rPr>
-                <w:sz w:val="20"/>
-                <w:szCs w:val="20"/>
-              </w:rPr>
-              <w:t>;</w:t>
+              <w:t>protected FINAL String name;</w:t>
             </w:r>
           </w:p>
           <w:p>
@@ -199,14 +167,60 @@
               <w:rPr>
                 <w:sz w:val="20"/>
                 <w:szCs w:val="20"/>
+                <w:highlight w:val="yellow"/>
               </w:rPr>
             </w:pPr>
             <w:r>
               <w:rPr>
                 <w:sz w:val="20"/>
                 <w:szCs w:val="20"/>
-              </w:rPr>
-              <w:t>protected FINAL String name;</w:t>
+                <w:highlight w:val="yellow"/>
+              </w:rPr>
+              <w:t xml:space="preserve">protected </w:t>
+            </w:r>
+            <w:proofErr w:type="spellStart"/>
+            <w:r>
+              <w:rPr>
+                <w:sz w:val="20"/>
+                <w:szCs w:val="20"/>
+                <w:highlight w:val="yellow"/>
+              </w:rPr>
+              <w:t>ShoeSizeList</w:t>
+            </w:r>
+            <w:proofErr w:type="spellEnd"/>
+            <w:r>
+              <w:rPr>
+                <w:sz w:val="20"/>
+                <w:szCs w:val="20"/>
+                <w:highlight w:val="yellow"/>
+              </w:rPr>
+              <w:t xml:space="preserve"> </w:t>
+            </w:r>
+            <w:proofErr w:type="spellStart"/>
+            <w:r>
+              <w:rPr>
+                <w:sz w:val="20"/>
+                <w:szCs w:val="20"/>
+                <w:highlight w:val="yellow"/>
+              </w:rPr>
+              <w:t>shoeSize</w:t>
+            </w:r>
+            <w:r>
+              <w:rPr>
+                <w:sz w:val="20"/>
+                <w:szCs w:val="20"/>
+                <w:highlight w:val="yellow"/>
+              </w:rPr>
+              <w:t>List</w:t>
+            </w:r>
+            <w:proofErr w:type="spellEnd"/>
+            <w:r>
+              <w:rPr>
+                <w:sz w:val="20"/>
+                <w:szCs w:val="20"/>
+                <w:highlight w:val="yellow"/>
+              </w:rPr>
+              <w:t>;</w:t>
             </w:r>
           </w:p>
           <w:p>
@@ -229,92 +243,7 @@
                 <w:szCs w:val="20"/>
                 <w:highlight w:val="yellow"/>
               </w:rPr>
-              <w:t xml:space="preserve">protected </w:t>
-            </w:r>
-            <w:proofErr w:type="spellStart"/>
-            <w:r>
-              <w:rPr>
-                <w:sz w:val="20"/>
-                <w:szCs w:val="20"/>
-                <w:highlight w:val="yellow"/>
-              </w:rPr>
-              <w:t>ShoeSizeList</w:t>
-            </w:r>
-            <w:proofErr w:type="spellEnd"/>
-            <w:r>
-              <w:rPr>
-                <w:sz w:val="20"/>
-                <w:szCs w:val="20"/>
-                <w:highlight w:val="yellow"/>
-              </w:rPr>
-              <w:t xml:space="preserve"> </w:t>
-            </w:r>
-            <w:proofErr w:type="spellStart"/>
-            <w:r>
-              <w:rPr>
-                <w:sz w:val="20"/>
-                <w:szCs w:val="20"/>
-                <w:highlight w:val="yellow"/>
-              </w:rPr>
-              <w:t>shoeSize</w:t>
-            </w:r>
-            <w:r>
-              <w:rPr>
-                <w:sz w:val="20"/>
-                <w:szCs w:val="20"/>
-                <w:highlight w:val="yellow"/>
-              </w:rPr>
-              <w:t>List</w:t>
-            </w:r>
-            <w:proofErr w:type="spellEnd"/>
-            <w:r>
-              <w:rPr>
-                <w:sz w:val="20"/>
-                <w:szCs w:val="20"/>
-                <w:highlight w:val="yellow"/>
-              </w:rPr>
-              <w:t>;</w:t>
-            </w:r>
-          </w:p>
-          <w:p>
-            <w:pPr>
-              <w:pStyle w:val="a3"/>
-              <w:numPr>
-                <w:ilvl w:val="0"/>
-                <w:numId w:val="12"/>
-              </w:numPr>
-              <w:cnfStyle w:val="000000100000" w:firstRow="0" w:lastRow="0" w:firstColumn="0" w:lastColumn="0" w:oddVBand="0" w:evenVBand="0" w:oddHBand="1" w:evenHBand="0" w:firstRowFirstColumn="0" w:firstRowLastColumn="0" w:lastRowFirstColumn="0" w:lastRowLastColumn="0"/>
-              <w:rPr>
-                <w:sz w:val="20"/>
-                <w:szCs w:val="20"/>
-                <w:highlight w:val="yellow"/>
-              </w:rPr>
-            </w:pPr>
-            <w:r>
-              <w:rPr>
-                <w:sz w:val="20"/>
-                <w:szCs w:val="20"/>
-                <w:highlight w:val="yellow"/>
-              </w:rPr>
-              <w:t xml:space="preserve">protected </w:t>
-            </w:r>
-            <w:proofErr w:type="spellStart"/>
-            <w:r>
-              <w:rPr>
-                <w:sz w:val="20"/>
-                <w:szCs w:val="20"/>
-                <w:highlight w:val="yellow"/>
-              </w:rPr>
-              <w:t>int</w:t>
-            </w:r>
-            <w:proofErr w:type="spellEnd"/>
-            <w:r>
-              <w:rPr>
-                <w:sz w:val="20"/>
-                <w:szCs w:val="20"/>
-                <w:highlight w:val="yellow"/>
-              </w:rPr>
-              <w:t xml:space="preserve"> </w:t>
+              <w:t xml:space="preserve">protected int </w:t>
             </w:r>
             <w:proofErr w:type="spellStart"/>
             <w:r>
@@ -340,7 +269,7 @@
         </w:tc>
         <w:tc>
           <w:tcPr>
-            <w:tcW w:w="2077" w:type="pct"/>
+            <w:tcW w:w="2112" w:type="pct"/>
           </w:tcPr>
           <w:p>
             <w:pPr>
@@ -414,7 +343,7 @@
         </w:tc>
         <w:tc>
           <w:tcPr>
-            <w:tcW w:w="2124" w:type="pct"/>
+            <w:tcW w:w="2089" w:type="pct"/>
           </w:tcPr>
           <w:p>
             <w:pPr>
@@ -432,11 +361,21 @@
             </w:pPr>
             <w:r>
               <w:rPr>
-                <w:sz w:val="20"/>
-                <w:szCs w:val="20"/>
-                <w:highlight w:val="yellow"/>
-              </w:rPr>
-              <w:t xml:space="preserve">float </w:t>
+                <w:rFonts w:hint="eastAsia"/>
+                <w:sz w:val="20"/>
+                <w:szCs w:val="20"/>
+                <w:highlight w:val="yellow"/>
+                <w:lang w:eastAsia="zh-CN"/>
+              </w:rPr>
+              <w:t>double</w:t>
+            </w:r>
+            <w:r>
+              <w:rPr>
+                <w:sz w:val="20"/>
+                <w:szCs w:val="20"/>
+                <w:highlight w:val="yellow"/>
+              </w:rPr>
+              <w:t xml:space="preserve"> </w:t>
             </w:r>
             <w:proofErr w:type="spellStart"/>
             <w:r>
@@ -499,7 +438,7 @@
         </w:tc>
         <w:tc>
           <w:tcPr>
-            <w:tcW w:w="2077" w:type="pct"/>
+            <w:tcW w:w="2112" w:type="pct"/>
           </w:tcPr>
           <w:p>
             <w:pPr>
@@ -516,7 +455,6 @@
                 <w:highlight w:val="yellow"/>
               </w:rPr>
             </w:pPr>
-            <w:proofErr w:type="spellStart"/>
             <w:r>
               <w:rPr>
                 <w:b/>
@@ -524,9 +462,9 @@
                 <w:szCs w:val="20"/>
                 <w:highlight w:val="yellow"/>
               </w:rPr>
-              <w:t>boolean</w:t>
-            </w:r>
-            <w:proofErr w:type="spellEnd"/>
+              <w:t xml:space="preserve">void </w:t>
+            </w:r>
+            <w:proofErr w:type="gramStart"/>
             <w:r>
               <w:rPr>
                 <w:b/>
@@ -534,9 +472,9 @@
                 <w:szCs w:val="20"/>
                 <w:highlight w:val="yellow"/>
               </w:rPr>
-              <w:t xml:space="preserve"> </w:t>
-            </w:r>
-            <w:proofErr w:type="gramStart"/>
+              <w:t>add(</w:t>
+            </w:r>
+            <w:proofErr w:type="gramEnd"/>
             <w:r>
               <w:rPr>
                 <w:b/>
@@ -544,9 +482,8 @@
                 <w:szCs w:val="20"/>
                 <w:highlight w:val="yellow"/>
               </w:rPr>
-              <w:t>add(</w:t>
-            </w:r>
-            <w:proofErr w:type="gramEnd"/>
+              <w:t>double key, int value</w:t>
+            </w:r>
             <w:r>
               <w:rPr>
                 <w:b/>
@@ -554,47 +491,7 @@
                 <w:szCs w:val="20"/>
                 <w:highlight w:val="yellow"/>
               </w:rPr>
-              <w:t xml:space="preserve">float </w:t>
-            </w:r>
-            <w:proofErr w:type="spellStart"/>
-            <w:r>
-              <w:rPr>
-                <w:b/>
-                <w:sz w:val="20"/>
-                <w:szCs w:val="20"/>
-                <w:highlight w:val="yellow"/>
-              </w:rPr>
-              <w:t>shoeSize</w:t>
-            </w:r>
-            <w:proofErr w:type="spellEnd"/>
-            <w:r>
-              <w:rPr>
-                <w:b/>
-                <w:sz w:val="20"/>
-                <w:szCs w:val="20"/>
-                <w:highlight w:val="yellow"/>
-              </w:rPr>
-              <w:t xml:space="preserve">, </w:t>
-            </w:r>
-            <w:proofErr w:type="spellStart"/>
-            <w:r>
-              <w:rPr>
-                <w:b/>
-                <w:sz w:val="20"/>
-                <w:szCs w:val="20"/>
-                <w:highlight w:val="yellow"/>
-              </w:rPr>
-              <w:t>int</w:t>
-            </w:r>
-            <w:proofErr w:type="spellEnd"/>
-            <w:r>
-              <w:rPr>
-                <w:b/>
-                <w:sz w:val="20"/>
-                <w:szCs w:val="20"/>
-                <w:highlight w:val="yellow"/>
-              </w:rPr>
-              <w:t xml:space="preserve"> quantity)</w:t>
+              <w:t>)</w:t>
             </w:r>
           </w:p>
           <w:p>
@@ -612,6 +509,35 @@
                 <w:highlight w:val="yellow"/>
               </w:rPr>
             </w:pPr>
+            <w:r>
+              <w:rPr>
+                <w:b/>
+                <w:sz w:val="20"/>
+                <w:szCs w:val="20"/>
+                <w:highlight w:val="yellow"/>
+              </w:rPr>
+              <w:t xml:space="preserve">void </w:t>
+            </w:r>
+            <w:proofErr w:type="gramStart"/>
+            <w:r>
+              <w:rPr>
+                <w:b/>
+                <w:sz w:val="20"/>
+                <w:szCs w:val="20"/>
+                <w:highlight w:val="yellow"/>
+              </w:rPr>
+              <w:t>decrease(</w:t>
+            </w:r>
+            <w:proofErr w:type="gramEnd"/>
+            <w:r>
+              <w:rPr>
+                <w:b/>
+                <w:sz w:val="20"/>
+                <w:szCs w:val="20"/>
+                <w:highlight w:val="yellow"/>
+              </w:rPr>
+              <w:t xml:space="preserve">double key, int value) throws </w:t>
+            </w:r>
             <w:proofErr w:type="spellStart"/>
             <w:r>
               <w:rPr>
@@ -620,7 +546,7 @@
                 <w:szCs w:val="20"/>
                 <w:highlight w:val="yellow"/>
               </w:rPr>
-              <w:t>boolean</w:t>
+              <w:t>QuantityTooLargeException</w:t>
             </w:r>
             <w:proofErr w:type="spellEnd"/>
             <w:r>
@@ -630,9 +556,9 @@
                 <w:szCs w:val="20"/>
                 <w:highlight w:val="yellow"/>
               </w:rPr>
-              <w:t xml:space="preserve"> </w:t>
-            </w:r>
-            <w:proofErr w:type="gramStart"/>
+              <w:t xml:space="preserve">, </w:t>
+            </w:r>
+            <w:proofErr w:type="spellStart"/>
             <w:r>
               <w:rPr>
                 <w:b/>
@@ -640,58 +566,9 @@
                 <w:szCs w:val="20"/>
                 <w:highlight w:val="yellow"/>
               </w:rPr>
-              <w:t>decrease(</w:t>
-            </w:r>
-            <w:proofErr w:type="gramEnd"/>
-            <w:r>
-              <w:rPr>
-                <w:b/>
-                <w:sz w:val="20"/>
-                <w:szCs w:val="20"/>
-                <w:highlight w:val="yellow"/>
-              </w:rPr>
-              <w:t xml:space="preserve">float </w:t>
-            </w:r>
-            <w:proofErr w:type="spellStart"/>
-            <w:r>
-              <w:rPr>
-                <w:b/>
-                <w:sz w:val="20"/>
-                <w:szCs w:val="20"/>
-                <w:highlight w:val="yellow"/>
-              </w:rPr>
-              <w:t>shoeSize</w:t>
+              <w:t>ShoeSizeNotFoundException</w:t>
             </w:r>
             <w:proofErr w:type="spellEnd"/>
-            <w:r>
-              <w:rPr>
-                <w:b/>
-                <w:sz w:val="20"/>
-                <w:szCs w:val="20"/>
-                <w:highlight w:val="yellow"/>
-              </w:rPr>
-              <w:t xml:space="preserve">, </w:t>
-            </w:r>
-            <w:proofErr w:type="spellStart"/>
-            <w:r>
-              <w:rPr>
-                <w:b/>
-                <w:sz w:val="20"/>
-                <w:szCs w:val="20"/>
-                <w:highlight w:val="yellow"/>
-              </w:rPr>
-              <w:t>int</w:t>
-            </w:r>
-            <w:proofErr w:type="spellEnd"/>
-            <w:r>
-              <w:rPr>
-                <w:b/>
-                <w:sz w:val="20"/>
-                <w:szCs w:val="20"/>
-                <w:highlight w:val="yellow"/>
-              </w:rPr>
-              <w:t xml:space="preserve"> quantity)</w:t>
-            </w:r>
           </w:p>
           <w:p>
             <w:pPr>
@@ -746,80 +623,6 @@
               <w:t>(</w:t>
             </w:r>
             <w:proofErr w:type="gramEnd"/>
-            <w:r>
-              <w:rPr>
-                <w:b/>
-                <w:sz w:val="20"/>
-                <w:szCs w:val="20"/>
-                <w:highlight w:val="yellow"/>
-              </w:rPr>
-              <w:t>)</w:t>
-            </w:r>
-          </w:p>
-          <w:p>
-            <w:pPr>
-              <w:pStyle w:val="a3"/>
-              <w:numPr>
-                <w:ilvl w:val="0"/>
-                <w:numId w:val="23"/>
-              </w:numPr>
-              <w:cnfStyle w:val="000000000000" w:firstRow="0" w:lastRow="0" w:firstColumn="0" w:lastColumn="0" w:oddVBand="0" w:evenVBand="0" w:oddHBand="0" w:evenHBand="0" w:firstRowFirstColumn="0" w:firstRowLastColumn="0" w:lastRowFirstColumn="0" w:lastRowLastColumn="0"/>
-              <w:rPr>
-                <w:b/>
-                <w:sz w:val="20"/>
-                <w:szCs w:val="20"/>
-                <w:highlight w:val="yellow"/>
-              </w:rPr>
-            </w:pPr>
-            <w:proofErr w:type="spellStart"/>
-            <w:r>
-              <w:rPr>
-                <w:b/>
-                <w:sz w:val="20"/>
-                <w:szCs w:val="20"/>
-                <w:highlight w:val="yellow"/>
-              </w:rPr>
-              <w:t>int</w:t>
-            </w:r>
-            <w:proofErr w:type="spellEnd"/>
-            <w:r>
-              <w:rPr>
-                <w:b/>
-                <w:sz w:val="20"/>
-                <w:szCs w:val="20"/>
-                <w:highlight w:val="yellow"/>
-              </w:rPr>
-              <w:t xml:space="preserve"> get (</w:t>
-            </w:r>
-            <w:r>
-              <w:rPr>
-                <w:b/>
-                <w:sz w:val="20"/>
-                <w:szCs w:val="20"/>
-                <w:highlight w:val="yellow"/>
-              </w:rPr>
-              <w:t>float</w:t>
-            </w:r>
-            <w:r>
-              <w:rPr>
-                <w:b/>
-                <w:sz w:val="20"/>
-                <w:szCs w:val="20"/>
-                <w:highlight w:val="yellow"/>
-              </w:rPr>
-              <w:t xml:space="preserve"> </w:t>
-            </w:r>
-            <w:proofErr w:type="spellStart"/>
-            <w:r>
-              <w:rPr>
-                <w:b/>
-                <w:sz w:val="20"/>
-                <w:szCs w:val="20"/>
-                <w:highlight w:val="yellow"/>
-              </w:rPr>
-              <w:t>shoeSize</w:t>
-            </w:r>
-            <w:proofErr w:type="spellEnd"/>
             <w:r>
               <w:rPr>
                 <w:b/>
@@ -861,7 +664,7 @@
         </w:tc>
         <w:tc>
           <w:tcPr>
-            <w:tcW w:w="2124" w:type="pct"/>
+            <w:tcW w:w="2089" w:type="pct"/>
           </w:tcPr>
           <w:p>
             <w:pPr>
@@ -889,7 +692,14 @@
                 <w:sz w:val="20"/>
                 <w:szCs w:val="20"/>
               </w:rPr>
-              <w:t>HashTable</w:t>
+              <w:t>Hash</w:t>
+            </w:r>
+            <w:r>
+              <w:rPr>
+                <w:sz w:val="20"/>
+                <w:szCs w:val="20"/>
+              </w:rPr>
+              <w:t>Array</w:t>
             </w:r>
             <w:proofErr w:type="spellEnd"/>
             <w:r>
@@ -929,216 +739,80 @@
         </w:tc>
         <w:tc>
           <w:tcPr>
-            <w:tcW w:w="2077" w:type="pct"/>
+            <w:tcW w:w="2112" w:type="pct"/>
           </w:tcPr>
           <w:p>
             <w:pPr>
               <w:pStyle w:val="a3"/>
-              <w:numPr>
-                <w:ilvl w:val="0"/>
-                <w:numId w:val="14"/>
-              </w:numPr>
               <w:cnfStyle w:val="000000100000" w:firstRow="0" w:lastRow="0" w:firstColumn="0" w:lastColumn="0" w:oddVBand="0" w:evenVBand="0" w:oddHBand="1" w:evenHBand="0" w:firstRowFirstColumn="0" w:firstRowLastColumn="0" w:lastRowFirstColumn="0" w:lastRowLastColumn="0"/>
               <w:rPr>
                 <w:sz w:val="20"/>
                 <w:szCs w:val="20"/>
+                <w:highlight w:val="yellow"/>
+                <w:lang w:eastAsia="zh-CN"/>
               </w:rPr>
             </w:pPr>
-            <w:r>
-              <w:rPr>
-                <w:sz w:val="20"/>
-                <w:szCs w:val="20"/>
-              </w:rPr>
-              <w:t xml:space="preserve">void </w:t>
-            </w:r>
-            <w:proofErr w:type="spellStart"/>
-            <w:proofErr w:type="gramStart"/>
-            <w:r>
-              <w:rPr>
-                <w:sz w:val="20"/>
-                <w:szCs w:val="20"/>
-              </w:rPr>
-              <w:t>addShoe</w:t>
-            </w:r>
-            <w:proofErr w:type="spellEnd"/>
-            <w:r>
-              <w:rPr>
-                <w:sz w:val="20"/>
-                <w:szCs w:val="20"/>
-              </w:rPr>
-              <w:t>(</w:t>
-            </w:r>
-            <w:proofErr w:type="gramEnd"/>
-            <w:r>
-              <w:rPr>
-                <w:sz w:val="20"/>
-                <w:szCs w:val="20"/>
-              </w:rPr>
-              <w:t>Shoe shoe)</w:t>
-            </w:r>
           </w:p>
           <w:p>
             <w:pPr>
               <w:pStyle w:val="a3"/>
-              <w:numPr>
-                <w:ilvl w:val="0"/>
-                <w:numId w:val="14"/>
-              </w:numPr>
               <w:cnfStyle w:val="000000100000" w:firstRow="0" w:lastRow="0" w:firstColumn="0" w:lastColumn="0" w:oddVBand="0" w:evenVBand="0" w:oddHBand="1" w:evenHBand="0" w:firstRowFirstColumn="0" w:firstRowLastColumn="0" w:lastRowFirstColumn="0" w:lastRowLastColumn="0"/>
               <w:rPr>
                 <w:sz w:val="20"/>
                 <w:szCs w:val="20"/>
+                <w:lang w:eastAsia="zh-CN"/>
               </w:rPr>
             </w:pPr>
             <w:r>
               <w:rPr>
-                <w:sz w:val="20"/>
-                <w:szCs w:val="20"/>
-              </w:rPr>
-              <w:t>S</w:t>
-            </w:r>
-            <w:r>
-              <w:rPr>
-                <w:sz w:val="20"/>
-                <w:szCs w:val="20"/>
-              </w:rPr>
-              <w:t xml:space="preserve">tring </w:t>
+                <w:rFonts w:hint="eastAsia"/>
+                <w:sz w:val="20"/>
+                <w:szCs w:val="20"/>
+                <w:highlight w:val="yellow"/>
+                <w:lang w:eastAsia="zh-CN"/>
+              </w:rPr>
+              <w:t>I</w:t>
+            </w:r>
+            <w:r>
+              <w:rPr>
+                <w:sz w:val="20"/>
+                <w:szCs w:val="20"/>
+                <w:highlight w:val="yellow"/>
+                <w:lang w:eastAsia="zh-CN"/>
+              </w:rPr>
+              <w:t xml:space="preserve">mplements all </w:t>
+            </w:r>
+            <w:proofErr w:type="gramStart"/>
+            <w:r>
+              <w:rPr>
+                <w:sz w:val="20"/>
+                <w:szCs w:val="20"/>
+                <w:highlight w:val="yellow"/>
+                <w:lang w:eastAsia="zh-CN"/>
+              </w:rPr>
+              <w:t>four method</w:t>
+            </w:r>
+            <w:proofErr w:type="gramEnd"/>
+            <w:r>
+              <w:rPr>
+                <w:sz w:val="20"/>
+                <w:szCs w:val="20"/>
+                <w:highlight w:val="yellow"/>
+                <w:lang w:eastAsia="zh-CN"/>
+              </w:rPr>
+              <w:t xml:space="preserve"> described in </w:t>
             </w:r>
             <w:proofErr w:type="spellStart"/>
-            <w:proofErr w:type="gramStart"/>
-            <w:r>
-              <w:rPr>
-                <w:sz w:val="20"/>
-                <w:szCs w:val="20"/>
-              </w:rPr>
-              <w:t>getShoeName</w:t>
+            <w:r>
+              <w:rPr>
+                <w:sz w:val="20"/>
+                <w:szCs w:val="20"/>
+                <w:highlight w:val="yellow"/>
+                <w:lang w:eastAsia="zh-CN"/>
+              </w:rPr>
+              <w:t>ShoeTableADT</w:t>
             </w:r>
             <w:proofErr w:type="spellEnd"/>
-            <w:r>
-              <w:rPr>
-                <w:sz w:val="20"/>
-                <w:szCs w:val="20"/>
-              </w:rPr>
-              <w:t>(</w:t>
-            </w:r>
-            <w:proofErr w:type="gramEnd"/>
-            <w:r>
-              <w:rPr>
-                <w:sz w:val="20"/>
-                <w:szCs w:val="20"/>
-              </w:rPr>
-              <w:t>Shoe shoe)</w:t>
-            </w:r>
-          </w:p>
-          <w:p>
-            <w:pPr>
-              <w:pStyle w:val="a3"/>
-              <w:numPr>
-                <w:ilvl w:val="0"/>
-                <w:numId w:val="14"/>
-              </w:numPr>
-              <w:cnfStyle w:val="000000100000" w:firstRow="0" w:lastRow="0" w:firstColumn="0" w:lastColumn="0" w:oddVBand="0" w:evenVBand="0" w:oddHBand="1" w:evenHBand="0" w:firstRowFirstColumn="0" w:firstRowLastColumn="0" w:lastRowFirstColumn="0" w:lastRowLastColumn="0"/>
-              <w:rPr>
-                <w:sz w:val="20"/>
-                <w:szCs w:val="20"/>
-              </w:rPr>
-            </w:pPr>
-            <w:proofErr w:type="spellStart"/>
-            <w:r>
-              <w:rPr>
-                <w:sz w:val="20"/>
-                <w:szCs w:val="20"/>
-              </w:rPr>
-              <w:t>int</w:t>
-            </w:r>
-            <w:proofErr w:type="spellEnd"/>
-            <w:r>
-              <w:rPr>
-                <w:sz w:val="20"/>
-                <w:szCs w:val="20"/>
-              </w:rPr>
-              <w:t xml:space="preserve"> </w:t>
-            </w:r>
-            <w:proofErr w:type="spellStart"/>
-            <w:proofErr w:type="gramStart"/>
-            <w:r>
-              <w:rPr>
-                <w:sz w:val="20"/>
-                <w:szCs w:val="20"/>
-              </w:rPr>
-              <w:t>getShoeSize</w:t>
-            </w:r>
-            <w:proofErr w:type="spellEnd"/>
-            <w:r>
-              <w:rPr>
-                <w:sz w:val="20"/>
-                <w:szCs w:val="20"/>
-              </w:rPr>
-              <w:t>(</w:t>
-            </w:r>
-            <w:proofErr w:type="gramEnd"/>
-            <w:r>
-              <w:rPr>
-                <w:sz w:val="20"/>
-                <w:szCs w:val="20"/>
-              </w:rPr>
-              <w:t>Shoe shoe)</w:t>
-            </w:r>
-          </w:p>
-          <w:p>
-            <w:pPr>
-              <w:pStyle w:val="a3"/>
-              <w:numPr>
-                <w:ilvl w:val="0"/>
-                <w:numId w:val="14"/>
-              </w:numPr>
-              <w:cnfStyle w:val="000000100000" w:firstRow="0" w:lastRow="0" w:firstColumn="0" w:lastColumn="0" w:oddVBand="0" w:evenVBand="0" w:oddHBand="1" w:evenHBand="0" w:firstRowFirstColumn="0" w:firstRowLastColumn="0" w:lastRowFirstColumn="0" w:lastRowLastColumn="0"/>
-              <w:rPr>
-                <w:sz w:val="20"/>
-                <w:szCs w:val="20"/>
-              </w:rPr>
-            </w:pPr>
-            <w:proofErr w:type="spellStart"/>
-            <w:r>
-              <w:rPr>
-                <w:sz w:val="20"/>
-                <w:szCs w:val="20"/>
-              </w:rPr>
-              <w:t>int</w:t>
-            </w:r>
-            <w:proofErr w:type="spellEnd"/>
-            <w:r>
-              <w:rPr>
-                <w:sz w:val="20"/>
-                <w:szCs w:val="20"/>
-              </w:rPr>
-              <w:t xml:space="preserve"> </w:t>
-            </w:r>
-            <w:proofErr w:type="spellStart"/>
-            <w:proofErr w:type="gramStart"/>
-            <w:r>
-              <w:rPr>
-                <w:sz w:val="20"/>
-                <w:szCs w:val="20"/>
-              </w:rPr>
-              <w:t>getProductNumber</w:t>
-            </w:r>
-            <w:proofErr w:type="spellEnd"/>
-            <w:r>
-              <w:rPr>
-                <w:sz w:val="20"/>
-                <w:szCs w:val="20"/>
-              </w:rPr>
-              <w:t>(</w:t>
-            </w:r>
-            <w:proofErr w:type="gramEnd"/>
-            <w:r>
-              <w:rPr>
-                <w:sz w:val="20"/>
-                <w:szCs w:val="20"/>
-              </w:rPr>
-              <w:t>Shoe shoe)</w:t>
-            </w:r>
           </w:p>
           <w:p>
             <w:pPr>
@@ -1211,410 +885,18 @@
         </w:tc>
         <w:tc>
           <w:tcPr>
-            <w:tcW w:w="2124" w:type="pct"/>
+            <w:tcW w:w="2089" w:type="pct"/>
           </w:tcPr>
           <w:p>
             <w:pPr>
               <w:pStyle w:val="a3"/>
-              <w:numPr>
-                <w:ilvl w:val="0"/>
-                <w:numId w:val="16"/>
-              </w:numPr>
               <w:cnfStyle w:val="000000000000" w:firstRow="0" w:lastRow="0" w:firstColumn="0" w:lastColumn="0" w:oddVBand="0" w:evenVBand="0" w:oddHBand="0" w:evenHBand="0" w:firstRowFirstColumn="0" w:firstRowLastColumn="0" w:lastRowFirstColumn="0" w:lastRowLastColumn="0"/>
               <w:rPr>
                 <w:sz w:val="20"/>
                 <w:szCs w:val="20"/>
+                <w:highlight w:val="yellow"/>
               </w:rPr>
             </w:pPr>
-            <w:r>
-              <w:rPr>
-                <w:sz w:val="20"/>
-                <w:szCs w:val="20"/>
-              </w:rPr>
-              <w:t xml:space="preserve">private </w:t>
-            </w:r>
-            <w:proofErr w:type="spellStart"/>
-            <w:r>
-              <w:rPr>
-                <w:sz w:val="20"/>
-                <w:szCs w:val="20"/>
-              </w:rPr>
-              <w:t>int</w:t>
-            </w:r>
-            <w:proofErr w:type="spellEnd"/>
-            <w:r>
-              <w:rPr>
-                <w:sz w:val="20"/>
-                <w:szCs w:val="20"/>
-              </w:rPr>
-              <w:t xml:space="preserve"> </w:t>
-            </w:r>
-            <w:proofErr w:type="spellStart"/>
-            <w:r>
-              <w:rPr>
-                <w:sz w:val="20"/>
-                <w:szCs w:val="20"/>
-              </w:rPr>
-              <w:t>numItems</w:t>
-            </w:r>
-            <w:proofErr w:type="spellEnd"/>
-            <w:r>
-              <w:rPr>
-                <w:sz w:val="20"/>
-                <w:szCs w:val="20"/>
-              </w:rPr>
-              <w:t>;</w:t>
-            </w:r>
-          </w:p>
-          <w:p>
-            <w:pPr>
-              <w:pStyle w:val="a3"/>
-              <w:numPr>
-                <w:ilvl w:val="0"/>
-                <w:numId w:val="16"/>
-              </w:numPr>
-              <w:cnfStyle w:val="000000000000" w:firstRow="0" w:lastRow="0" w:firstColumn="0" w:lastColumn="0" w:oddVBand="0" w:evenVBand="0" w:oddHBand="0" w:evenHBand="0" w:firstRowFirstColumn="0" w:firstRowLastColumn="0" w:lastRowFirstColumn="0" w:lastRowLastColumn="0"/>
-              <w:rPr>
-                <w:sz w:val="20"/>
-                <w:szCs w:val="20"/>
-              </w:rPr>
-            </w:pPr>
-            <w:r>
-              <w:rPr>
-                <w:sz w:val="20"/>
-                <w:szCs w:val="20"/>
-              </w:rPr>
-              <w:t>private Shoe&lt;generics&gt;</w:t>
-            </w:r>
-            <w:proofErr w:type="spellStart"/>
-            <w:r>
-              <w:rPr>
-                <w:sz w:val="20"/>
-                <w:szCs w:val="20"/>
-              </w:rPr>
-              <w:t>hashArray</w:t>
-            </w:r>
-            <w:proofErr w:type="spellEnd"/>
-            <w:r>
-              <w:rPr>
-                <w:sz w:val="20"/>
-                <w:szCs w:val="20"/>
-              </w:rPr>
-              <w:t>[];</w:t>
-            </w:r>
-          </w:p>
-        </w:tc>
-        <w:tc>
-          <w:tcPr>
-            <w:tcW w:w="2077" w:type="pct"/>
-          </w:tcPr>
-          <w:p>
-            <w:pPr>
-              <w:pStyle w:val="a3"/>
-              <w:numPr>
-                <w:ilvl w:val="0"/>
-                <w:numId w:val="17"/>
-              </w:numPr>
-              <w:cnfStyle w:val="000000000000" w:firstRow="0" w:lastRow="0" w:firstColumn="0" w:lastColumn="0" w:oddVBand="0" w:evenVBand="0" w:oddHBand="0" w:evenHBand="0" w:firstRowFirstColumn="0" w:firstRowLastColumn="0" w:lastRowFirstColumn="0" w:lastRowLastColumn="0"/>
-              <w:rPr>
-                <w:sz w:val="20"/>
-                <w:szCs w:val="20"/>
-              </w:rPr>
-            </w:pPr>
-            <w:r>
-              <w:rPr>
-                <w:sz w:val="20"/>
-                <w:szCs w:val="20"/>
-              </w:rPr>
-              <w:t xml:space="preserve">public double </w:t>
-            </w:r>
-            <w:proofErr w:type="spellStart"/>
-            <w:proofErr w:type="gramStart"/>
-            <w:r>
-              <w:rPr>
-                <w:sz w:val="20"/>
-                <w:szCs w:val="20"/>
-              </w:rPr>
-              <w:t>getLoadFactorThreshold</w:t>
-            </w:r>
-            <w:proofErr w:type="spellEnd"/>
-            <w:r>
-              <w:rPr>
-                <w:sz w:val="20"/>
-                <w:szCs w:val="20"/>
-              </w:rPr>
-              <w:t>(</w:t>
-            </w:r>
-            <w:proofErr w:type="gramEnd"/>
-            <w:r>
-              <w:rPr>
-                <w:sz w:val="20"/>
-                <w:szCs w:val="20"/>
-              </w:rPr>
-              <w:t>)</w:t>
-            </w:r>
-          </w:p>
-          <w:p>
-            <w:pPr>
-              <w:pStyle w:val="a3"/>
-              <w:numPr>
-                <w:ilvl w:val="0"/>
-                <w:numId w:val="17"/>
-              </w:numPr>
-              <w:cnfStyle w:val="000000000000" w:firstRow="0" w:lastRow="0" w:firstColumn="0" w:lastColumn="0" w:oddVBand="0" w:evenVBand="0" w:oddHBand="0" w:evenHBand="0" w:firstRowFirstColumn="0" w:firstRowLastColumn="0" w:lastRowFirstColumn="0" w:lastRowLastColumn="0"/>
-              <w:rPr>
-                <w:sz w:val="20"/>
-                <w:szCs w:val="20"/>
-              </w:rPr>
-            </w:pPr>
-            <w:r>
-              <w:rPr>
-                <w:sz w:val="20"/>
-                <w:szCs w:val="20"/>
-              </w:rPr>
-              <w:t xml:space="preserve">public double </w:t>
-            </w:r>
-            <w:proofErr w:type="spellStart"/>
-            <w:proofErr w:type="gramStart"/>
-            <w:r>
-              <w:rPr>
-                <w:sz w:val="20"/>
-                <w:szCs w:val="20"/>
-              </w:rPr>
-              <w:t>getLoadFactor</w:t>
-            </w:r>
-            <w:proofErr w:type="spellEnd"/>
-            <w:r>
-              <w:rPr>
-                <w:sz w:val="20"/>
-                <w:szCs w:val="20"/>
-              </w:rPr>
-              <w:t>(</w:t>
-            </w:r>
-            <w:proofErr w:type="gramEnd"/>
-            <w:r>
-              <w:rPr>
-                <w:sz w:val="20"/>
-                <w:szCs w:val="20"/>
-              </w:rPr>
-              <w:t>)</w:t>
-            </w:r>
-          </w:p>
-          <w:p>
-            <w:pPr>
-              <w:pStyle w:val="a3"/>
-              <w:numPr>
-                <w:ilvl w:val="0"/>
-                <w:numId w:val="17"/>
-              </w:numPr>
-              <w:cnfStyle w:val="000000000000" w:firstRow="0" w:lastRow="0" w:firstColumn="0" w:lastColumn="0" w:oddVBand="0" w:evenVBand="0" w:oddHBand="0" w:evenHBand="0" w:firstRowFirstColumn="0" w:firstRowLastColumn="0" w:lastRowFirstColumn="0" w:lastRowLastColumn="0"/>
-              <w:rPr>
-                <w:sz w:val="20"/>
-                <w:szCs w:val="20"/>
-              </w:rPr>
-            </w:pPr>
-            <w:r>
-              <w:rPr>
-                <w:sz w:val="20"/>
-                <w:szCs w:val="20"/>
-              </w:rPr>
-              <w:t xml:space="preserve">public </w:t>
-            </w:r>
-            <w:proofErr w:type="spellStart"/>
-            <w:r>
-              <w:rPr>
-                <w:sz w:val="20"/>
-                <w:szCs w:val="20"/>
-              </w:rPr>
-              <w:t>int</w:t>
-            </w:r>
-            <w:proofErr w:type="spellEnd"/>
-            <w:r>
-              <w:rPr>
-                <w:sz w:val="20"/>
-                <w:szCs w:val="20"/>
-              </w:rPr>
-              <w:t xml:space="preserve"> </w:t>
-            </w:r>
-            <w:proofErr w:type="spellStart"/>
-            <w:proofErr w:type="gramStart"/>
-            <w:r>
-              <w:rPr>
-                <w:sz w:val="20"/>
-                <w:szCs w:val="20"/>
-              </w:rPr>
-              <w:t>getCapacity</w:t>
-            </w:r>
-            <w:proofErr w:type="spellEnd"/>
-            <w:r>
-              <w:rPr>
-                <w:sz w:val="20"/>
-                <w:szCs w:val="20"/>
-              </w:rPr>
-              <w:t>(</w:t>
-            </w:r>
-            <w:proofErr w:type="gramEnd"/>
-            <w:r>
-              <w:rPr>
-                <w:sz w:val="20"/>
-                <w:szCs w:val="20"/>
-              </w:rPr>
-              <w:t>)</w:t>
-            </w:r>
-          </w:p>
-          <w:p>
-            <w:pPr>
-              <w:pStyle w:val="a3"/>
-              <w:numPr>
-                <w:ilvl w:val="0"/>
-                <w:numId w:val="17"/>
-              </w:numPr>
-              <w:cnfStyle w:val="000000000000" w:firstRow="0" w:lastRow="0" w:firstColumn="0" w:lastColumn="0" w:oddVBand="0" w:evenVBand="0" w:oddHBand="0" w:evenHBand="0" w:firstRowFirstColumn="0" w:firstRowLastColumn="0" w:lastRowFirstColumn="0" w:lastRowLastColumn="0"/>
-              <w:rPr>
-                <w:sz w:val="20"/>
-                <w:szCs w:val="20"/>
-              </w:rPr>
-            </w:pPr>
-            <w:r>
-              <w:rPr>
-                <w:sz w:val="20"/>
-                <w:szCs w:val="20"/>
-              </w:rPr>
-              <w:t xml:space="preserve">public </w:t>
-            </w:r>
-            <w:proofErr w:type="spellStart"/>
-            <w:r>
-              <w:rPr>
-                <w:sz w:val="20"/>
-                <w:szCs w:val="20"/>
-              </w:rPr>
-              <w:t>int</w:t>
-            </w:r>
-            <w:proofErr w:type="spellEnd"/>
-            <w:r>
-              <w:rPr>
-                <w:sz w:val="20"/>
-                <w:szCs w:val="20"/>
-              </w:rPr>
-              <w:t xml:space="preserve"> </w:t>
-            </w:r>
-            <w:proofErr w:type="spellStart"/>
-            <w:proofErr w:type="gramStart"/>
-            <w:r>
-              <w:rPr>
-                <w:sz w:val="20"/>
-                <w:szCs w:val="20"/>
-              </w:rPr>
-              <w:t>collisionResolution</w:t>
-            </w:r>
-            <w:proofErr w:type="spellEnd"/>
-            <w:r>
-              <w:rPr>
-                <w:sz w:val="20"/>
-                <w:szCs w:val="20"/>
-              </w:rPr>
-              <w:t>(</w:t>
-            </w:r>
-            <w:proofErr w:type="gramEnd"/>
-            <w:r>
-              <w:rPr>
-                <w:sz w:val="20"/>
-                <w:szCs w:val="20"/>
-              </w:rPr>
-              <w:t>)</w:t>
-            </w:r>
-          </w:p>
-          <w:p>
-            <w:pPr>
-              <w:pStyle w:val="a3"/>
-              <w:numPr>
-                <w:ilvl w:val="0"/>
-                <w:numId w:val="17"/>
-              </w:numPr>
-              <w:cnfStyle w:val="000000000000" w:firstRow="0" w:lastRow="0" w:firstColumn="0" w:lastColumn="0" w:oddVBand="0" w:evenVBand="0" w:oddHBand="0" w:evenHBand="0" w:firstRowFirstColumn="0" w:firstRowLastColumn="0" w:lastRowFirstColumn="0" w:lastRowLastColumn="0"/>
-              <w:rPr>
-                <w:sz w:val="20"/>
-                <w:szCs w:val="20"/>
-              </w:rPr>
-            </w:pPr>
-            <w:r>
-              <w:rPr>
-                <w:sz w:val="20"/>
-                <w:szCs w:val="20"/>
-              </w:rPr>
-              <w:t xml:space="preserve">int </w:t>
-            </w:r>
-            <w:proofErr w:type="gramStart"/>
-            <w:r>
-              <w:rPr>
-                <w:sz w:val="20"/>
-                <w:szCs w:val="20"/>
-              </w:rPr>
-              <w:t>hash(</w:t>
-            </w:r>
-            <w:proofErr w:type="gramEnd"/>
-            <w:r>
-              <w:rPr>
-                <w:sz w:val="20"/>
-                <w:szCs w:val="20"/>
-              </w:rPr>
-              <w:t>Shoe shoe)</w:t>
-            </w:r>
-          </w:p>
-          <w:p>
-            <w:pPr>
-              <w:pStyle w:val="a3"/>
-              <w:numPr>
-                <w:ilvl w:val="0"/>
-                <w:numId w:val="17"/>
-              </w:numPr>
-              <w:cnfStyle w:val="000000000000" w:firstRow="0" w:lastRow="0" w:firstColumn="0" w:lastColumn="0" w:oddVBand="0" w:evenVBand="0" w:oddHBand="0" w:evenHBand="0" w:firstRowFirstColumn="0" w:firstRowLastColumn="0" w:lastRowFirstColumn="0" w:lastRowLastColumn="0"/>
-              <w:rPr>
-                <w:sz w:val="20"/>
-                <w:szCs w:val="20"/>
-              </w:rPr>
-            </w:pPr>
-            <w:proofErr w:type="spellStart"/>
-            <w:r>
-              <w:rPr>
-                <w:sz w:val="20"/>
-                <w:szCs w:val="20"/>
-              </w:rPr>
-              <w:t>int</w:t>
-            </w:r>
-            <w:proofErr w:type="spellEnd"/>
-            <w:r>
-              <w:rPr>
-                <w:sz w:val="20"/>
-                <w:szCs w:val="20"/>
-              </w:rPr>
-              <w:t xml:space="preserve"> </w:t>
-            </w:r>
-            <w:proofErr w:type="spellStart"/>
-            <w:proofErr w:type="gramStart"/>
-            <w:r>
-              <w:rPr>
-                <w:sz w:val="20"/>
-                <w:szCs w:val="20"/>
-              </w:rPr>
-              <w:t>numItems</w:t>
-            </w:r>
-            <w:proofErr w:type="spellEnd"/>
-            <w:r>
-              <w:rPr>
-                <w:sz w:val="20"/>
-                <w:szCs w:val="20"/>
-              </w:rPr>
-              <w:t>(</w:t>
-            </w:r>
-            <w:proofErr w:type="gramEnd"/>
-            <w:r>
-              <w:rPr>
-                <w:sz w:val="20"/>
-                <w:szCs w:val="20"/>
-              </w:rPr>
-              <w:t>)</w:t>
-            </w:r>
           </w:p>
           <w:p>
             <w:pPr>
@@ -1623,6 +905,65 @@
               <w:rPr>
                 <w:sz w:val="20"/>
                 <w:szCs w:val="20"/>
+                <w:highlight w:val="yellow"/>
+              </w:rPr>
+            </w:pPr>
+            <w:r>
+              <w:rPr>
+                <w:sz w:val="20"/>
+                <w:szCs w:val="20"/>
+                <w:highlight w:val="yellow"/>
+              </w:rPr>
+              <w:t>See p3a</w:t>
+            </w:r>
+          </w:p>
+        </w:tc>
+        <w:tc>
+          <w:tcPr>
+            <w:tcW w:w="2112" w:type="pct"/>
+          </w:tcPr>
+          <w:p>
+            <w:pPr>
+              <w:pStyle w:val="a3"/>
+              <w:cnfStyle w:val="000000000000" w:firstRow="0" w:lastRow="0" w:firstColumn="0" w:lastColumn="0" w:oddVBand="0" w:evenVBand="0" w:oddHBand="0" w:evenHBand="0" w:firstRowFirstColumn="0" w:firstRowLastColumn="0" w:lastRowFirstColumn="0" w:lastRowLastColumn="0"/>
+              <w:rPr>
+                <w:sz w:val="20"/>
+                <w:szCs w:val="20"/>
+                <w:highlight w:val="yellow"/>
+                <w:lang w:eastAsia="zh-CN"/>
+              </w:rPr>
+            </w:pPr>
+          </w:p>
+          <w:p>
+            <w:pPr>
+              <w:pStyle w:val="a3"/>
+              <w:cnfStyle w:val="000000000000" w:firstRow="0" w:lastRow="0" w:firstColumn="0" w:lastColumn="0" w:oddVBand="0" w:evenVBand="0" w:oddHBand="0" w:evenHBand="0" w:firstRowFirstColumn="0" w:firstRowLastColumn="0" w:lastRowFirstColumn="0" w:lastRowLastColumn="0"/>
+              <w:rPr>
+                <w:rFonts w:hint="eastAsia"/>
+                <w:sz w:val="20"/>
+                <w:szCs w:val="20"/>
+                <w:highlight w:val="yellow"/>
+                <w:lang w:eastAsia="zh-CN"/>
+              </w:rPr>
+            </w:pPr>
+            <w:r>
+              <w:rPr>
+                <w:sz w:val="20"/>
+                <w:szCs w:val="20"/>
+                <w:highlight w:val="yellow"/>
+                <w:lang w:eastAsia="zh-CN"/>
+              </w:rPr>
+              <w:t>See p3a</w:t>
+            </w:r>
+          </w:p>
+          <w:p>
+            <w:pPr>
+              <w:pStyle w:val="a3"/>
+              <w:cnfStyle w:val="000000000000" w:firstRow="0" w:lastRow="0" w:firstColumn="0" w:lastColumn="0" w:oddVBand="0" w:evenVBand="0" w:oddHBand="0" w:evenHBand="0" w:firstRowFirstColumn="0" w:firstRowLastColumn="0" w:lastRowFirstColumn="0" w:lastRowLastColumn="0"/>
+              <w:rPr>
+                <w:sz w:val="20"/>
+                <w:szCs w:val="20"/>
+                <w:highlight w:val="yellow"/>
               </w:rPr>
             </w:pPr>
           </w:p>
@@ -1660,7 +1001,7 @@
         </w:tc>
         <w:tc>
           <w:tcPr>
-            <w:tcW w:w="2124" w:type="pct"/>
+            <w:tcW w:w="2089" w:type="pct"/>
             <w:tcBorders>
               <w:left w:val="single" w:sz="4" w:space="0" w:color="4472C4" w:themeColor="accent1"/>
               <w:right w:val="single" w:sz="4" w:space="0" w:color="4472C4" w:themeColor="accent1"/>
@@ -1686,7 +1027,7 @@
         </w:tc>
         <w:tc>
           <w:tcPr>
-            <w:tcW w:w="2077" w:type="pct"/>
+            <w:tcW w:w="2112" w:type="pct"/>
             <w:tcBorders>
               <w:left w:val="single" w:sz="4" w:space="0" w:color="4472C4" w:themeColor="accent1"/>
             </w:tcBorders>
@@ -1755,7 +1096,7 @@
         </w:tc>
         <w:tc>
           <w:tcPr>
-            <w:tcW w:w="2124" w:type="pct"/>
+            <w:tcW w:w="2089" w:type="pct"/>
           </w:tcPr>
           <w:p>
             <w:pPr>
@@ -1799,17 +1140,85 @@
               </w:rPr>
               <w:t>(</w:t>
             </w:r>
+            <w:proofErr w:type="gramEnd"/>
+            <w:r>
+              <w:rPr>
+                <w:rFonts w:eastAsiaTheme="minorEastAsia" w:cs="Times New Roman"/>
+                <w:sz w:val="20"/>
+                <w:szCs w:val="20"/>
+                <w:highlight w:val="yellow"/>
+                <w:lang w:eastAsia="zh-CN"/>
+              </w:rPr>
+              <w:t>int</w:t>
+            </w:r>
+            <w:r>
+              <w:rPr>
+                <w:sz w:val="20"/>
+                <w:szCs w:val="20"/>
+                <w:highlight w:val="yellow"/>
+              </w:rPr>
+              <w:t xml:space="preserve"> </w:t>
+            </w:r>
             <w:proofErr w:type="spellStart"/>
-            <w:proofErr w:type="gramEnd"/>
-            <w:r>
-              <w:rPr>
-                <w:rFonts w:eastAsiaTheme="minorEastAsia" w:cs="Times New Roman"/>
+            <w:r>
+              <w:rPr>
+                <w:sz w:val="20"/>
+                <w:szCs w:val="20"/>
+                <w:highlight w:val="yellow"/>
+              </w:rPr>
+              <w:t>productNumber</w:t>
+            </w:r>
+            <w:proofErr w:type="spellEnd"/>
+            <w:r>
+              <w:rPr>
+                <w:sz w:val="20"/>
+                <w:szCs w:val="20"/>
+                <w:highlight w:val="yellow"/>
+              </w:rPr>
+              <w:t>,</w:t>
+            </w:r>
+            <w:r>
+              <w:rPr>
+                <w:sz w:val="20"/>
+                <w:szCs w:val="20"/>
+                <w:highlight w:val="yellow"/>
+              </w:rPr>
+              <w:t xml:space="preserve"> String name, </w:t>
+            </w:r>
+            <w:r>
+              <w:rPr>
+                <w:sz w:val="20"/>
+                <w:szCs w:val="20"/>
+                <w:highlight w:val="yellow"/>
+              </w:rPr>
+              <w:t>double</w:t>
+            </w:r>
+            <w:r>
+              <w:rPr>
+                <w:sz w:val="20"/>
+                <w:szCs w:val="20"/>
+                <w:highlight w:val="yellow"/>
+              </w:rPr>
+              <w:t xml:space="preserve"> </w:t>
+            </w:r>
+            <w:proofErr w:type="spellStart"/>
+            <w:r>
+              <w:rPr>
+                <w:sz w:val="20"/>
+                <w:szCs w:val="20"/>
+                <w:highlight w:val="yellow"/>
+              </w:rPr>
+              <w:t>shoe</w:t>
+            </w:r>
+            <w:r>
+              <w:rPr>
+                <w:rFonts w:hint="eastAsia"/>
                 <w:sz w:val="20"/>
                 <w:szCs w:val="20"/>
                 <w:highlight w:val="yellow"/>
                 <w:lang w:eastAsia="zh-CN"/>
               </w:rPr>
-              <w:t>int</w:t>
+              <w:t>Size</w:t>
             </w:r>
             <w:proofErr w:type="spellEnd"/>
             <w:r>
@@ -1818,24 +1227,6 @@
                 <w:szCs w:val="20"/>
                 <w:highlight w:val="yellow"/>
               </w:rPr>
-              <w:t xml:space="preserve"> </w:t>
-            </w:r>
-            <w:proofErr w:type="spellStart"/>
-            <w:r>
-              <w:rPr>
-                <w:sz w:val="20"/>
-                <w:szCs w:val="20"/>
-                <w:highlight w:val="yellow"/>
-              </w:rPr>
-              <w:t>productNumber</w:t>
-            </w:r>
-            <w:proofErr w:type="spellEnd"/>
-            <w:r>
-              <w:rPr>
-                <w:sz w:val="20"/>
-                <w:szCs w:val="20"/>
-                <w:highlight w:val="yellow"/>
-              </w:rPr>
               <w:t>,</w:t>
             </w:r>
             <w:r>
@@ -1844,61 +1235,7 @@
                 <w:szCs w:val="20"/>
                 <w:highlight w:val="yellow"/>
               </w:rPr>
-              <w:t xml:space="preserve"> String name, float </w:t>
-            </w:r>
-            <w:proofErr w:type="spellStart"/>
-            <w:r>
-              <w:rPr>
-                <w:sz w:val="20"/>
-                <w:szCs w:val="20"/>
-                <w:highlight w:val="yellow"/>
-              </w:rPr>
-              <w:t>shoe</w:t>
-            </w:r>
-            <w:r>
-              <w:rPr>
-                <w:rFonts w:hint="eastAsia"/>
-                <w:sz w:val="20"/>
-                <w:szCs w:val="20"/>
-                <w:highlight w:val="yellow"/>
-                <w:lang w:eastAsia="zh-CN"/>
-              </w:rPr>
-              <w:t>Size</w:t>
-            </w:r>
-            <w:proofErr w:type="spellEnd"/>
-            <w:r>
-              <w:rPr>
-                <w:sz w:val="20"/>
-                <w:szCs w:val="20"/>
-                <w:highlight w:val="yellow"/>
-              </w:rPr>
-              <w:t>,</w:t>
-            </w:r>
-            <w:r>
-              <w:rPr>
-                <w:sz w:val="20"/>
-                <w:szCs w:val="20"/>
-                <w:highlight w:val="yellow"/>
-              </w:rPr>
-              <w:t xml:space="preserve"> </w:t>
-            </w:r>
-            <w:proofErr w:type="spellStart"/>
-            <w:r>
-              <w:rPr>
-                <w:sz w:val="20"/>
-                <w:szCs w:val="20"/>
-                <w:highlight w:val="yellow"/>
-              </w:rPr>
-              <w:t>int</w:t>
-            </w:r>
-            <w:proofErr w:type="spellEnd"/>
-            <w:r>
-              <w:rPr>
-                <w:sz w:val="20"/>
-                <w:szCs w:val="20"/>
-                <w:highlight w:val="yellow"/>
-              </w:rPr>
-              <w:t xml:space="preserve"> </w:t>
+              <w:t xml:space="preserve"> int </w:t>
             </w:r>
             <w:r>
               <w:rPr>
@@ -1969,15 +1306,23 @@
               </w:rPr>
               <w:t>(</w:t>
             </w:r>
+            <w:proofErr w:type="gramEnd"/>
+            <w:r>
+              <w:rPr>
+                <w:sz w:val="20"/>
+                <w:szCs w:val="20"/>
+                <w:highlight w:val="yellow"/>
+              </w:rPr>
+              <w:t xml:space="preserve">int </w:t>
+            </w:r>
             <w:proofErr w:type="spellStart"/>
-            <w:proofErr w:type="gramEnd"/>
-            <w:r>
-              <w:rPr>
-                <w:sz w:val="20"/>
-                <w:szCs w:val="20"/>
-                <w:highlight w:val="yellow"/>
-              </w:rPr>
-              <w:t>int</w:t>
+            <w:r>
+              <w:rPr>
+                <w:sz w:val="20"/>
+                <w:szCs w:val="20"/>
+                <w:highlight w:val="yellow"/>
+              </w:rPr>
+              <w:t>productNumber</w:t>
             </w:r>
             <w:proofErr w:type="spellEnd"/>
             <w:r>
@@ -1986,7 +1331,7 @@
                 <w:szCs w:val="20"/>
                 <w:highlight w:val="yellow"/>
               </w:rPr>
-              <w:t xml:space="preserve"> </w:t>
+              <w:t xml:space="preserve">) throws </w:t>
             </w:r>
             <w:proofErr w:type="spellStart"/>
             <w:r>
@@ -1995,17 +1340,9 @@
                 <w:szCs w:val="20"/>
                 <w:highlight w:val="yellow"/>
               </w:rPr>
-              <w:t>productNumber</w:t>
+              <w:t>KeyNotFoundException</w:t>
             </w:r>
             <w:proofErr w:type="spellEnd"/>
-            <w:r>
-              <w:rPr>
-                <w:sz w:val="20"/>
-                <w:szCs w:val="20"/>
-                <w:highlight w:val="yellow"/>
-              </w:rPr>
-              <w:t>)</w:t>
-            </w:r>
             <w:r>
               <w:rPr>
                 <w:sz w:val="20"/>
@@ -2057,15 +1394,23 @@
               </w:rPr>
               <w:t>(</w:t>
             </w:r>
+            <w:proofErr w:type="gramEnd"/>
+            <w:r>
+              <w:rPr>
+                <w:sz w:val="20"/>
+                <w:szCs w:val="20"/>
+                <w:highlight w:val="yellow"/>
+              </w:rPr>
+              <w:t xml:space="preserve">int </w:t>
+            </w:r>
             <w:proofErr w:type="spellStart"/>
-            <w:proofErr w:type="gramEnd"/>
-            <w:r>
-              <w:rPr>
-                <w:sz w:val="20"/>
-                <w:szCs w:val="20"/>
-                <w:highlight w:val="yellow"/>
-              </w:rPr>
-              <w:t>int</w:t>
+            <w:r>
+              <w:rPr>
+                <w:sz w:val="20"/>
+                <w:szCs w:val="20"/>
+                <w:highlight w:val="yellow"/>
+              </w:rPr>
+              <w:t>productNumber</w:t>
             </w:r>
             <w:proofErr w:type="spellEnd"/>
             <w:r>
@@ -2074,7 +1419,7 @@
                 <w:szCs w:val="20"/>
                 <w:highlight w:val="yellow"/>
               </w:rPr>
-              <w:t xml:space="preserve"> </w:t>
+              <w:t xml:space="preserve">) throws </w:t>
             </w:r>
             <w:proofErr w:type="spellStart"/>
             <w:r>
@@ -2083,17 +1428,9 @@
                 <w:szCs w:val="20"/>
                 <w:highlight w:val="yellow"/>
               </w:rPr>
-              <w:t>productNumber</w:t>
+              <w:t>KeyNotFoundException</w:t>
             </w:r>
             <w:proofErr w:type="spellEnd"/>
-            <w:r>
-              <w:rPr>
-                <w:sz w:val="20"/>
-                <w:szCs w:val="20"/>
-                <w:highlight w:val="yellow"/>
-              </w:rPr>
-              <w:t>)</w:t>
-            </w:r>
           </w:p>
           <w:p>
             <w:pPr>
@@ -2110,14 +1447,23 @@
                 <w:highlight w:val="yellow"/>
               </w:rPr>
             </w:pPr>
+            <w:r>
+              <w:rPr>
+                <w:sz w:val="20"/>
+                <w:szCs w:val="20"/>
+                <w:highlight w:val="yellow"/>
+              </w:rPr>
+              <w:t xml:space="preserve">void </w:t>
+            </w:r>
             <w:proofErr w:type="spellStart"/>
-            <w:r>
-              <w:rPr>
-                <w:sz w:val="20"/>
-                <w:szCs w:val="20"/>
-                <w:highlight w:val="yellow"/>
-              </w:rPr>
-              <w:t>boolean</w:t>
+            <w:proofErr w:type="gramStart"/>
+            <w:r>
+              <w:rPr>
+                <w:sz w:val="20"/>
+                <w:szCs w:val="20"/>
+                <w:highlight w:val="yellow"/>
+              </w:rPr>
+              <w:t>deleteShoe</w:t>
             </w:r>
             <w:proofErr w:type="spellEnd"/>
             <w:r>
@@ -2126,8 +1472,69 @@
                 <w:szCs w:val="20"/>
                 <w:highlight w:val="yellow"/>
               </w:rPr>
+              <w:t>(</w:t>
+            </w:r>
+            <w:proofErr w:type="gramEnd"/>
+            <w:r>
+              <w:rPr>
+                <w:sz w:val="20"/>
+                <w:szCs w:val="20"/>
+                <w:highlight w:val="yellow"/>
+              </w:rPr>
+              <w:t xml:space="preserve">int </w:t>
+            </w:r>
+            <w:proofErr w:type="spellStart"/>
+            <w:r>
+              <w:rPr>
+                <w:sz w:val="20"/>
+                <w:szCs w:val="20"/>
+                <w:highlight w:val="yellow"/>
+              </w:rPr>
+              <w:t>productNumber</w:t>
+            </w:r>
+            <w:proofErr w:type="spellEnd"/>
+            <w:r>
+              <w:rPr>
+                <w:sz w:val="20"/>
+                <w:szCs w:val="20"/>
+                <w:highlight w:val="yellow"/>
+              </w:rPr>
+              <w:t xml:space="preserve">, double </w:t>
+            </w:r>
+            <w:proofErr w:type="spellStart"/>
+            <w:r>
+              <w:rPr>
+                <w:sz w:val="20"/>
+                <w:szCs w:val="20"/>
+                <w:highlight w:val="yellow"/>
+              </w:rPr>
+              <w:t>shoeSize</w:t>
+            </w:r>
+            <w:proofErr w:type="spellEnd"/>
+            <w:r>
+              <w:rPr>
+                <w:sz w:val="20"/>
+                <w:szCs w:val="20"/>
+                <w:highlight w:val="yellow"/>
+              </w:rPr>
+              <w:t>, int quantity)</w:t>
+            </w:r>
+            <w:r>
+              <w:rPr>
+                <w:sz w:val="20"/>
+                <w:szCs w:val="20"/>
+                <w:highlight w:val="yellow"/>
+              </w:rPr>
               <w:t xml:space="preserve"> </w:t>
             </w:r>
+            <w:r>
+              <w:rPr>
+                <w:sz w:val="20"/>
+                <w:szCs w:val="20"/>
+                <w:highlight w:val="yellow"/>
+              </w:rPr>
+              <w:t xml:space="preserve">throws </w:t>
+            </w:r>
             <w:proofErr w:type="spellStart"/>
             <w:r>
               <w:rPr>
@@ -2135,15 +1542,7 @@
                 <w:szCs w:val="20"/>
                 <w:highlight w:val="yellow"/>
               </w:rPr>
-              <w:t>delete</w:t>
-            </w:r>
-            <w:r>
-              <w:rPr>
-                <w:sz w:val="20"/>
-                <w:szCs w:val="20"/>
-                <w:highlight w:val="yellow"/>
-              </w:rPr>
-              <w:t>Shoe</w:t>
+              <w:t>KeyNotFoundException</w:t>
             </w:r>
             <w:proofErr w:type="spellEnd"/>
             <w:r>
@@ -2152,18 +1551,16 @@
                 <w:szCs w:val="20"/>
                 <w:highlight w:val="yellow"/>
               </w:rPr>
-              <w:t>(</w:t>
+              <w:t xml:space="preserve">, </w:t>
             </w:r>
             <w:proofErr w:type="spellStart"/>
             <w:r>
               <w:rPr>
-                <w:rFonts w:eastAsiaTheme="minorEastAsia" w:cs="Times New Roman"/>
-                <w:sz w:val="20"/>
-                <w:szCs w:val="20"/>
-                <w:highlight w:val="yellow"/>
-                <w:lang w:eastAsia="zh-CN"/>
-              </w:rPr>
-              <w:t>int</w:t>
+                <w:sz w:val="20"/>
+                <w:szCs w:val="20"/>
+                <w:highlight w:val="yellow"/>
+              </w:rPr>
+              <w:t>QuantityTooLargeException</w:t>
             </w:r>
             <w:proofErr w:type="spellEnd"/>
             <w:r>
@@ -2172,7 +1569,7 @@
                 <w:szCs w:val="20"/>
                 <w:highlight w:val="yellow"/>
               </w:rPr>
-              <w:t xml:space="preserve"> </w:t>
+              <w:t xml:space="preserve">, </w:t>
             </w:r>
             <w:proofErr w:type="spellStart"/>
             <w:r>
@@ -2181,68 +1578,14 @@
                 <w:szCs w:val="20"/>
                 <w:highlight w:val="yellow"/>
               </w:rPr>
-              <w:t>productNumber</w:t>
+              <w:t>ShoeSizeNotFoundException</w:t>
             </w:r>
             <w:proofErr w:type="spellEnd"/>
-            <w:r>
-              <w:rPr>
-                <w:sz w:val="20"/>
-                <w:szCs w:val="20"/>
-                <w:highlight w:val="yellow"/>
-              </w:rPr>
-              <w:t xml:space="preserve">, float </w:t>
-            </w:r>
-            <w:proofErr w:type="spellStart"/>
-            <w:r>
-              <w:rPr>
-                <w:sz w:val="20"/>
-                <w:szCs w:val="20"/>
-                <w:highlight w:val="yellow"/>
-              </w:rPr>
-              <w:t>shoe</w:t>
-            </w:r>
-            <w:r>
-              <w:rPr>
-                <w:rFonts w:hint="eastAsia"/>
-                <w:sz w:val="20"/>
-                <w:szCs w:val="20"/>
-                <w:highlight w:val="yellow"/>
-                <w:lang w:eastAsia="zh-CN"/>
-              </w:rPr>
-              <w:t>Size</w:t>
-            </w:r>
-            <w:proofErr w:type="spellEnd"/>
-            <w:r>
-              <w:rPr>
-                <w:sz w:val="20"/>
-                <w:szCs w:val="20"/>
-                <w:highlight w:val="yellow"/>
-              </w:rPr>
-              <w:t xml:space="preserve">, </w:t>
-            </w:r>
-            <w:proofErr w:type="spellStart"/>
-            <w:r>
-              <w:rPr>
-                <w:sz w:val="20"/>
-                <w:szCs w:val="20"/>
-                <w:highlight w:val="yellow"/>
-              </w:rPr>
-              <w:t>int</w:t>
-            </w:r>
-            <w:proofErr w:type="spellEnd"/>
-            <w:r>
-              <w:rPr>
-                <w:sz w:val="20"/>
-                <w:szCs w:val="20"/>
-                <w:highlight w:val="yellow"/>
-              </w:rPr>
-              <w:t xml:space="preserve"> quantity)</w:t>
-            </w:r>
           </w:p>
         </w:tc>
         <w:tc>
           <w:tcPr>
-            <w:tcW w:w="2077" w:type="pct"/>
+            <w:tcW w:w="2112" w:type="pct"/>
           </w:tcPr>
           <w:p>
             <w:pPr>
@@ -2395,7 +1738,7 @@
                 <w:szCs w:val="20"/>
                 <w:highlight w:val="yellow"/>
               </w:rPr>
-              <w:t xml:space="preserve">: contains three parameters, </w:t>
+              <w:t xml:space="preserve">: contains three parameters, int </w:t>
             </w:r>
             <w:proofErr w:type="spellStart"/>
             <w:r>
@@ -2404,7 +1747,7 @@
                 <w:szCs w:val="20"/>
                 <w:highlight w:val="yellow"/>
               </w:rPr>
-              <w:t>int</w:t>
+              <w:t>productNumber</w:t>
             </w:r>
             <w:proofErr w:type="spellEnd"/>
             <w:r>
@@ -2413,59 +1756,7 @@
                 <w:szCs w:val="20"/>
                 <w:highlight w:val="yellow"/>
               </w:rPr>
-              <w:t xml:space="preserve"> </w:t>
-            </w:r>
-            <w:proofErr w:type="spellStart"/>
-            <w:r>
-              <w:rPr>
-                <w:sz w:val="20"/>
-                <w:szCs w:val="20"/>
-                <w:highlight w:val="yellow"/>
-              </w:rPr>
-              <w:t>productNumber</w:t>
-            </w:r>
-            <w:proofErr w:type="spellEnd"/>
-            <w:r>
-              <w:rPr>
-                <w:sz w:val="20"/>
-                <w:szCs w:val="20"/>
-                <w:highlight w:val="yellow"/>
-              </w:rPr>
-              <w:t xml:space="preserve">, </w:t>
-            </w:r>
-            <w:r>
-              <w:rPr>
-                <w:sz w:val="20"/>
-                <w:szCs w:val="20"/>
-                <w:highlight w:val="yellow"/>
-              </w:rPr>
-              <w:t>String name</w:t>
-            </w:r>
-            <w:r>
-              <w:rPr>
-                <w:sz w:val="20"/>
-                <w:szCs w:val="20"/>
-                <w:highlight w:val="yellow"/>
-              </w:rPr>
-              <w:t xml:space="preserve">, </w:t>
-            </w:r>
-            <w:proofErr w:type="spellStart"/>
-            <w:r>
-              <w:rPr>
-                <w:sz w:val="20"/>
-                <w:szCs w:val="20"/>
-                <w:highlight w:val="yellow"/>
-              </w:rPr>
-              <w:t>int</w:t>
-            </w:r>
-            <w:proofErr w:type="spellEnd"/>
-            <w:r>
-              <w:rPr>
-                <w:sz w:val="20"/>
-                <w:szCs w:val="20"/>
-                <w:highlight w:val="yellow"/>
-              </w:rPr>
-              <w:t xml:space="preserve"> </w:t>
+              <w:t xml:space="preserve">, String name, int </w:t>
             </w:r>
             <w:proofErr w:type="spellStart"/>
             <w:r>
@@ -2531,23 +1822,7 @@
                 <w:szCs w:val="20"/>
                 <w:highlight w:val="yellow"/>
               </w:rPr>
-              <w:t xml:space="preserve">delete just decrease </w:t>
-            </w:r>
-            <w:r>
-              <w:rPr>
-                <w:sz w:val="20"/>
-                <w:szCs w:val="20"/>
-                <w:highlight w:val="yellow"/>
-              </w:rPr>
-              <w:t>quantity</w:t>
-            </w:r>
-            <w:r>
-              <w:rPr>
-                <w:sz w:val="20"/>
-                <w:szCs w:val="20"/>
-                <w:highlight w:val="yellow"/>
-              </w:rPr>
-              <w:t xml:space="preserve"> of that </w:t>
+              <w:t xml:space="preserve">delete just decrease quantity of that </w:t>
             </w:r>
             <w:proofErr w:type="spellStart"/>
             <w:r>
@@ -2565,428 +1840,7 @@
                 <w:szCs w:val="20"/>
                 <w:highlight w:val="yellow"/>
               </w:rPr>
-              <w:t xml:space="preserve">. If </w:t>
-            </w:r>
-            <w:r>
-              <w:rPr>
-                <w:sz w:val="20"/>
-                <w:szCs w:val="20"/>
-                <w:highlight w:val="yellow"/>
-              </w:rPr>
-              <w:t>quantity</w:t>
-            </w:r>
-            <w:r>
-              <w:rPr>
-                <w:sz w:val="20"/>
-                <w:szCs w:val="20"/>
-                <w:highlight w:val="yellow"/>
-              </w:rPr>
-              <w:t xml:space="preserve"> to be deleted is larger than current, it will return false</w:t>
-            </w:r>
-            <w:bookmarkStart w:id="1" w:name="_GoBack"/>
-            <w:bookmarkEnd w:id="1"/>
-          </w:p>
-        </w:tc>
-      </w:tr>
-      <w:tr>
-        <w:trPr>
-          <w:cnfStyle w:val="000000100000" w:firstRow="0" w:lastRow="0" w:firstColumn="0" w:lastColumn="0" w:oddVBand="0" w:evenVBand="0" w:oddHBand="1" w:evenHBand="0" w:firstRowFirstColumn="0" w:firstRowLastColumn="0" w:lastRowFirstColumn="0" w:lastRowLastColumn="0"/>
-          <w:trHeight w:val="1331"/>
-        </w:trPr>
-        <w:tc>
-          <w:tcPr>
-            <w:cnfStyle w:val="001000000000" w:firstRow="0" w:lastRow="0" w:firstColumn="1" w:lastColumn="0" w:oddVBand="0" w:evenVBand="0" w:oddHBand="0" w:evenHBand="0" w:firstRowFirstColumn="0" w:firstRowLastColumn="0" w:lastRowFirstColumn="0" w:lastRowLastColumn="0"/>
-            <w:tcW w:w="799" w:type="pct"/>
-          </w:tcPr>
-          <w:p>
-            <w:pPr>
-              <w:rPr>
-                <w:sz w:val="20"/>
-                <w:szCs w:val="20"/>
-              </w:rPr>
-            </w:pPr>
-            <w:proofErr w:type="spellStart"/>
-            <w:r>
-              <w:rPr>
-                <w:sz w:val="20"/>
-                <w:szCs w:val="20"/>
-              </w:rPr>
-              <w:t>HashTableADT</w:t>
-            </w:r>
-            <w:proofErr w:type="spellEnd"/>
-          </w:p>
-        </w:tc>
-        <w:tc>
-          <w:tcPr>
-            <w:tcW w:w="2124" w:type="pct"/>
-          </w:tcPr>
-          <w:p>
-            <w:pPr>
-              <w:pStyle w:val="a3"/>
-              <w:numPr>
-                <w:ilvl w:val="0"/>
-                <w:numId w:val="21"/>
-              </w:numPr>
-              <w:cnfStyle w:val="000000100000" w:firstRow="0" w:lastRow="0" w:firstColumn="0" w:lastColumn="0" w:oddVBand="0" w:evenVBand="0" w:oddHBand="1" w:evenHBand="0" w:firstRowFirstColumn="0" w:firstRowLastColumn="0" w:lastRowFirstColumn="0" w:lastRowLastColumn="0"/>
-              <w:rPr>
-                <w:sz w:val="20"/>
-                <w:szCs w:val="20"/>
-              </w:rPr>
-            </w:pPr>
-            <w:r>
-              <w:rPr>
-                <w:sz w:val="20"/>
-                <w:szCs w:val="20"/>
-              </w:rPr>
-              <w:t xml:space="preserve">public double </w:t>
-            </w:r>
-            <w:proofErr w:type="spellStart"/>
-            <w:proofErr w:type="gramStart"/>
-            <w:r>
-              <w:rPr>
-                <w:sz w:val="20"/>
-                <w:szCs w:val="20"/>
-              </w:rPr>
-              <w:t>getLoadFactorThreshold</w:t>
-            </w:r>
-            <w:proofErr w:type="spellEnd"/>
-            <w:r>
-              <w:rPr>
-                <w:sz w:val="20"/>
-                <w:szCs w:val="20"/>
-              </w:rPr>
-              <w:t>(</w:t>
-            </w:r>
-            <w:proofErr w:type="gramEnd"/>
-            <w:r>
-              <w:rPr>
-                <w:sz w:val="20"/>
-                <w:szCs w:val="20"/>
-              </w:rPr>
-              <w:t>)</w:t>
-            </w:r>
-          </w:p>
-          <w:p>
-            <w:pPr>
-              <w:pStyle w:val="a3"/>
-              <w:numPr>
-                <w:ilvl w:val="0"/>
-                <w:numId w:val="21"/>
-              </w:numPr>
-              <w:cnfStyle w:val="000000100000" w:firstRow="0" w:lastRow="0" w:firstColumn="0" w:lastColumn="0" w:oddVBand="0" w:evenVBand="0" w:oddHBand="1" w:evenHBand="0" w:firstRowFirstColumn="0" w:firstRowLastColumn="0" w:lastRowFirstColumn="0" w:lastRowLastColumn="0"/>
-              <w:rPr>
-                <w:sz w:val="20"/>
-                <w:szCs w:val="20"/>
-              </w:rPr>
-            </w:pPr>
-            <w:r>
-              <w:rPr>
-                <w:sz w:val="20"/>
-                <w:szCs w:val="20"/>
-              </w:rPr>
-              <w:t xml:space="preserve">public double </w:t>
-            </w:r>
-            <w:proofErr w:type="spellStart"/>
-            <w:proofErr w:type="gramStart"/>
-            <w:r>
-              <w:rPr>
-                <w:sz w:val="20"/>
-                <w:szCs w:val="20"/>
-              </w:rPr>
-              <w:t>getLoadFactor</w:t>
-            </w:r>
-            <w:proofErr w:type="spellEnd"/>
-            <w:r>
-              <w:rPr>
-                <w:sz w:val="20"/>
-                <w:szCs w:val="20"/>
-              </w:rPr>
-              <w:t>(</w:t>
-            </w:r>
-            <w:proofErr w:type="gramEnd"/>
-            <w:r>
-              <w:rPr>
-                <w:sz w:val="20"/>
-                <w:szCs w:val="20"/>
-              </w:rPr>
-              <w:t>)</w:t>
-            </w:r>
-          </w:p>
-          <w:p>
-            <w:pPr>
-              <w:pStyle w:val="a3"/>
-              <w:numPr>
-                <w:ilvl w:val="0"/>
-                <w:numId w:val="21"/>
-              </w:numPr>
-              <w:cnfStyle w:val="000000100000" w:firstRow="0" w:lastRow="0" w:firstColumn="0" w:lastColumn="0" w:oddVBand="0" w:evenVBand="0" w:oddHBand="1" w:evenHBand="0" w:firstRowFirstColumn="0" w:firstRowLastColumn="0" w:lastRowFirstColumn="0" w:lastRowLastColumn="0"/>
-              <w:rPr>
-                <w:sz w:val="20"/>
-                <w:szCs w:val="20"/>
-              </w:rPr>
-            </w:pPr>
-            <w:r>
-              <w:rPr>
-                <w:sz w:val="20"/>
-                <w:szCs w:val="20"/>
-              </w:rPr>
-              <w:t xml:space="preserve">public </w:t>
-            </w:r>
-            <w:proofErr w:type="spellStart"/>
-            <w:r>
-              <w:rPr>
-                <w:sz w:val="20"/>
-                <w:szCs w:val="20"/>
-              </w:rPr>
-              <w:t>int</w:t>
-            </w:r>
-            <w:proofErr w:type="spellEnd"/>
-            <w:r>
-              <w:rPr>
-                <w:sz w:val="20"/>
-                <w:szCs w:val="20"/>
-              </w:rPr>
-              <w:t xml:space="preserve"> </w:t>
-            </w:r>
-            <w:proofErr w:type="spellStart"/>
-            <w:proofErr w:type="gramStart"/>
-            <w:r>
-              <w:rPr>
-                <w:sz w:val="20"/>
-                <w:szCs w:val="20"/>
-              </w:rPr>
-              <w:t>getCapacity</w:t>
-            </w:r>
-            <w:proofErr w:type="spellEnd"/>
-            <w:r>
-              <w:rPr>
-                <w:sz w:val="20"/>
-                <w:szCs w:val="20"/>
-              </w:rPr>
-              <w:t>(</w:t>
-            </w:r>
-            <w:proofErr w:type="gramEnd"/>
-            <w:r>
-              <w:rPr>
-                <w:sz w:val="20"/>
-                <w:szCs w:val="20"/>
-              </w:rPr>
-              <w:t>)</w:t>
-            </w:r>
-          </w:p>
-          <w:p>
-            <w:pPr>
-              <w:pStyle w:val="a3"/>
-              <w:numPr>
-                <w:ilvl w:val="0"/>
-                <w:numId w:val="21"/>
-              </w:numPr>
-              <w:cnfStyle w:val="000000100000" w:firstRow="0" w:lastRow="0" w:firstColumn="0" w:lastColumn="0" w:oddVBand="0" w:evenVBand="0" w:oddHBand="1" w:evenHBand="0" w:firstRowFirstColumn="0" w:firstRowLastColumn="0" w:lastRowFirstColumn="0" w:lastRowLastColumn="0"/>
-              <w:rPr>
-                <w:sz w:val="20"/>
-                <w:szCs w:val="20"/>
-              </w:rPr>
-            </w:pPr>
-            <w:r>
-              <w:rPr>
-                <w:sz w:val="20"/>
-                <w:szCs w:val="20"/>
-              </w:rPr>
-              <w:t xml:space="preserve">public </w:t>
-            </w:r>
-            <w:proofErr w:type="spellStart"/>
-            <w:r>
-              <w:rPr>
-                <w:sz w:val="20"/>
-                <w:szCs w:val="20"/>
-              </w:rPr>
-              <w:t>int</w:t>
-            </w:r>
-            <w:proofErr w:type="spellEnd"/>
-            <w:r>
-              <w:rPr>
-                <w:sz w:val="20"/>
-                <w:szCs w:val="20"/>
-              </w:rPr>
-              <w:t xml:space="preserve"> </w:t>
-            </w:r>
-            <w:proofErr w:type="spellStart"/>
-            <w:proofErr w:type="gramStart"/>
-            <w:r>
-              <w:rPr>
-                <w:sz w:val="20"/>
-                <w:szCs w:val="20"/>
-              </w:rPr>
-              <w:t>collisionResolution</w:t>
-            </w:r>
-            <w:proofErr w:type="spellEnd"/>
-            <w:r>
-              <w:rPr>
-                <w:sz w:val="20"/>
-                <w:szCs w:val="20"/>
-              </w:rPr>
-              <w:t>(</w:t>
-            </w:r>
-            <w:proofErr w:type="gramEnd"/>
-            <w:r>
-              <w:rPr>
-                <w:sz w:val="20"/>
-                <w:szCs w:val="20"/>
-              </w:rPr>
-              <w:t>)</w:t>
-            </w:r>
-          </w:p>
-          <w:p>
-            <w:pPr>
-              <w:pStyle w:val="a3"/>
-              <w:numPr>
-                <w:ilvl w:val="0"/>
-                <w:numId w:val="21"/>
-              </w:numPr>
-              <w:cnfStyle w:val="000000100000" w:firstRow="0" w:lastRow="0" w:firstColumn="0" w:lastColumn="0" w:oddVBand="0" w:evenVBand="0" w:oddHBand="1" w:evenHBand="0" w:firstRowFirstColumn="0" w:firstRowLastColumn="0" w:lastRowFirstColumn="0" w:lastRowLastColumn="0"/>
-              <w:rPr>
-                <w:sz w:val="20"/>
-                <w:szCs w:val="20"/>
-              </w:rPr>
-            </w:pPr>
-            <w:r>
-              <w:rPr>
-                <w:sz w:val="20"/>
-                <w:szCs w:val="20"/>
-              </w:rPr>
-              <w:t xml:space="preserve">int </w:t>
-            </w:r>
-            <w:proofErr w:type="gramStart"/>
-            <w:r>
-              <w:rPr>
-                <w:sz w:val="20"/>
-                <w:szCs w:val="20"/>
-              </w:rPr>
-              <w:t>hash(</w:t>
-            </w:r>
-            <w:proofErr w:type="gramEnd"/>
-            <w:r>
-              <w:rPr>
-                <w:sz w:val="20"/>
-                <w:szCs w:val="20"/>
-              </w:rPr>
-              <w:t>Shoe shoe)</w:t>
-            </w:r>
-          </w:p>
-          <w:p>
-            <w:pPr>
-              <w:pStyle w:val="a3"/>
-              <w:numPr>
-                <w:ilvl w:val="0"/>
-                <w:numId w:val="21"/>
-              </w:numPr>
-              <w:cnfStyle w:val="000000100000" w:firstRow="0" w:lastRow="0" w:firstColumn="0" w:lastColumn="0" w:oddVBand="0" w:evenVBand="0" w:oddHBand="1" w:evenHBand="0" w:firstRowFirstColumn="0" w:firstRowLastColumn="0" w:lastRowFirstColumn="0" w:lastRowLastColumn="0"/>
-              <w:rPr>
-                <w:sz w:val="20"/>
-                <w:szCs w:val="20"/>
-              </w:rPr>
-            </w:pPr>
-            <w:proofErr w:type="spellStart"/>
-            <w:r>
-              <w:rPr>
-                <w:sz w:val="20"/>
-                <w:szCs w:val="20"/>
-              </w:rPr>
-              <w:t>int</w:t>
-            </w:r>
-            <w:proofErr w:type="spellEnd"/>
-            <w:r>
-              <w:rPr>
-                <w:sz w:val="20"/>
-                <w:szCs w:val="20"/>
-              </w:rPr>
-              <w:t xml:space="preserve"> </w:t>
-            </w:r>
-            <w:proofErr w:type="spellStart"/>
-            <w:proofErr w:type="gramStart"/>
-            <w:r>
-              <w:rPr>
-                <w:sz w:val="20"/>
-                <w:szCs w:val="20"/>
-              </w:rPr>
-              <w:t>numItems</w:t>
-            </w:r>
-            <w:proofErr w:type="spellEnd"/>
-            <w:r>
-              <w:rPr>
-                <w:sz w:val="20"/>
-                <w:szCs w:val="20"/>
-              </w:rPr>
-              <w:t>(</w:t>
-            </w:r>
-            <w:proofErr w:type="gramEnd"/>
-            <w:r>
-              <w:rPr>
-                <w:sz w:val="20"/>
-                <w:szCs w:val="20"/>
-              </w:rPr>
-              <w:t>)</w:t>
-            </w:r>
-          </w:p>
-          <w:p>
-            <w:pPr>
-              <w:cnfStyle w:val="000000100000" w:firstRow="0" w:lastRow="0" w:firstColumn="0" w:lastColumn="0" w:oddVBand="0" w:evenVBand="0" w:oddHBand="1" w:evenHBand="0" w:firstRowFirstColumn="0" w:firstRowLastColumn="0" w:lastRowFirstColumn="0" w:lastRowLastColumn="0"/>
-              <w:rPr>
-                <w:sz w:val="20"/>
-                <w:szCs w:val="20"/>
-              </w:rPr>
-            </w:pPr>
-          </w:p>
-        </w:tc>
-        <w:tc>
-          <w:tcPr>
-            <w:tcW w:w="2077" w:type="pct"/>
-          </w:tcPr>
-          <w:p>
-            <w:pPr>
-              <w:ind w:left="360"/>
-              <w:cnfStyle w:val="000000100000" w:firstRow="0" w:lastRow="0" w:firstColumn="0" w:lastColumn="0" w:oddVBand="0" w:evenVBand="0" w:oddHBand="1" w:evenHBand="0" w:firstRowFirstColumn="0" w:firstRowLastColumn="0" w:lastRowFirstColumn="0" w:lastRowLastColumn="0"/>
-              <w:rPr>
-                <w:sz w:val="20"/>
-                <w:szCs w:val="20"/>
-              </w:rPr>
-            </w:pPr>
-          </w:p>
-          <w:p>
-            <w:pPr>
-              <w:ind w:left="360"/>
-              <w:cnfStyle w:val="000000100000" w:firstRow="0" w:lastRow="0" w:firstColumn="0" w:lastColumn="0" w:oddVBand="0" w:evenVBand="0" w:oddHBand="1" w:evenHBand="0" w:firstRowFirstColumn="0" w:firstRowLastColumn="0" w:lastRowFirstColumn="0" w:lastRowLastColumn="0"/>
-              <w:rPr>
-                <w:sz w:val="20"/>
-                <w:szCs w:val="20"/>
-              </w:rPr>
-            </w:pPr>
-          </w:p>
-          <w:p>
-            <w:pPr>
-              <w:ind w:left="360"/>
-              <w:cnfStyle w:val="000000100000" w:firstRow="0" w:lastRow="0" w:firstColumn="0" w:lastColumn="0" w:oddVBand="0" w:evenVBand="0" w:oddHBand="1" w:evenHBand="0" w:firstRowFirstColumn="0" w:firstRowLastColumn="0" w:lastRowFirstColumn="0" w:lastRowLastColumn="0"/>
-              <w:rPr>
-                <w:sz w:val="20"/>
-                <w:szCs w:val="20"/>
-              </w:rPr>
-            </w:pPr>
-          </w:p>
-          <w:p>
-            <w:pPr>
-              <w:ind w:left="360"/>
-              <w:cnfStyle w:val="000000100000" w:firstRow="0" w:lastRow="0" w:firstColumn="0" w:lastColumn="0" w:oddVBand="0" w:evenVBand="0" w:oddHBand="1" w:evenHBand="0" w:firstRowFirstColumn="0" w:firstRowLastColumn="0" w:lastRowFirstColumn="0" w:lastRowLastColumn="0"/>
-              <w:rPr>
-                <w:sz w:val="20"/>
-                <w:szCs w:val="20"/>
-              </w:rPr>
-            </w:pPr>
-            <w:r>
-              <w:rPr>
-                <w:sz w:val="20"/>
-                <w:szCs w:val="20"/>
-              </w:rPr>
-              <w:t xml:space="preserve">                             N/A</w:t>
+              <w:t>. If quantity to be deleted is larger than current, it will return false</w:t>
             </w:r>
           </w:p>
         </w:tc>
@@ -2996,6 +1850,8 @@
       <w:pPr>
         <w:spacing w:after="0" w:line="240" w:lineRule="auto"/>
       </w:pPr>
+      <w:bookmarkStart w:id="1" w:name="_GoBack"/>
+      <w:bookmarkEnd w:id="1"/>
     </w:p>
     <w:sectPr>
       <w:pgSz w:w="12240" w:h="15840"/>
@@ -3008,7 +1864,7 @@
 </file>
 
 <file path=word/numbering.xml><?xml version="1.0" encoding="utf-8"?>
-<w:numbering xmlns:wpc="http://schemas.microsoft.com/office/word/2010/wordprocessingCanvas" xmlns:cx="http://schemas.microsoft.com/office/drawing/2014/chartex" xmlns:mc="http://schemas.openxmlformats.org/markup-compatibility/2006" xmlns:o="urn:schemas-microsoft-com:office:office" xmlns:r="http://schemas.openxmlformats.org/officeDocument/2006/relationships" xmlns:m="http://schemas.openxmlformats.org/officeDocument/2006/math" xmlns:v="urn:schemas-microsoft-com:vml" xmlns:wp14="http://schemas.microsoft.com/office/word/2010/wordprocessingDrawing" xmlns:wp="http://schemas.openxmlformats.org/drawingml/2006/wordprocessingDrawing" xmlns:w10="urn:schemas-microsoft-com:office:word" xmlns:w="http://schemas.openxmlformats.org/wordprocessingml/2006/main" xmlns:w14="http://schemas.microsoft.com/office/word/2010/wordml" xmlns:w15="http://schemas.microsoft.com/office/word/2012/wordml" xmlns:w16se="http://schemas.microsoft.com/office/word/2015/wordml/symex" xmlns:wpg="http://schemas.microsoft.com/office/word/2010/wordprocessingGroup" xmlns:wpi="http://schemas.microsoft.com/office/word/2010/wordprocessingInk" xmlns:wne="http://schemas.microsoft.com/office/word/2006/wordml" xmlns:wps="http://schemas.microsoft.com/office/word/2010/wordprocessingShape" mc:Ignorable="w14 w15 w16se wp14">
+<w:numbering xmlns:wpc="http://schemas.microsoft.com/office/word/2010/wordprocessingCanvas" xmlns:cx="http://schemas.microsoft.com/office/drawing/2014/chartex" xmlns:cx1="http://schemas.microsoft.com/office/drawing/2015/9/8/chartex" xmlns:cx2="http://schemas.microsoft.com/office/drawing/2015/10/21/chartex" xmlns:cx3="http://schemas.microsoft.com/office/drawing/2016/5/9/chartex" xmlns:cx4="http://schemas.microsoft.com/office/drawing/2016/5/10/chartex" xmlns:cx5="http://schemas.microsoft.com/office/drawing/2016/5/11/chartex" xmlns:cx6="http://schemas.microsoft.com/office/drawing/2016/5/12/chartex" xmlns:cx7="http://schemas.microsoft.com/office/drawing/2016/5/13/chartex" xmlns:cx8="http://schemas.microsoft.com/office/drawing/2016/5/14/chartex" xmlns:mc="http://schemas.openxmlformats.org/markup-compatibility/2006" xmlns:aink="http://schemas.microsoft.com/office/drawing/2016/ink" xmlns:am3d="http://schemas.microsoft.com/office/drawing/2017/model3d" xmlns:o="urn:schemas-microsoft-com:office:office" xmlns:r="http://schemas.openxmlformats.org/officeDocument/2006/relationships" xmlns:m="http://schemas.openxmlformats.org/officeDocument/2006/math" xmlns:v="urn:schemas-microsoft-com:vml" xmlns:wp14="http://schemas.microsoft.com/office/word/2010/wordprocessingDrawing" xmlns:wp="http://schemas.openxmlformats.org/drawingml/2006/wordprocessingDrawing" xmlns:w10="urn:schemas-microsoft-com:office:word" xmlns:w="http://schemas.openxmlformats.org/wordprocessingml/2006/main" xmlns:w14="http://schemas.microsoft.com/office/word/2010/wordml" xmlns:w15="http://schemas.microsoft.com/office/word/2012/wordml" xmlns:w16cid="http://schemas.microsoft.com/office/word/2016/wordml/cid" xmlns:w16se="http://schemas.microsoft.com/office/word/2015/wordml/symex" xmlns:wpg="http://schemas.microsoft.com/office/word/2010/wordprocessingGroup" xmlns:wpi="http://schemas.microsoft.com/office/word/2010/wordprocessingInk" xmlns:wne="http://schemas.microsoft.com/office/word/2006/wordml" xmlns:wps="http://schemas.microsoft.com/office/word/2010/wordprocessingShape" mc:Ignorable="w14 w15 w16se w16cid wp14">
   <w:abstractNum w:abstractNumId="0" w15:restartNumberingAfterBreak="0">
     <w:nsid w:val="026F0724"/>
     <w:multiLevelType w:val="hybridMultilevel"/>
@@ -5537,11 +4393,11 @@
 </file>
 
 <file path=word/styles.xml><?xml version="1.0" encoding="utf-8"?>
-<w:styles xmlns:mc="http://schemas.openxmlformats.org/markup-compatibility/2006" xmlns:r="http://schemas.openxmlformats.org/officeDocument/2006/relationships" xmlns:w="http://schemas.openxmlformats.org/wordprocessingml/2006/main" xmlns:w14="http://schemas.microsoft.com/office/word/2010/wordml" xmlns:w15="http://schemas.microsoft.com/office/word/2012/wordml" xmlns:w16se="http://schemas.microsoft.com/office/word/2015/wordml/symex" mc:Ignorable="w14 w15 w16se">
+<w:styles xmlns:mc="http://schemas.openxmlformats.org/markup-compatibility/2006" xmlns:r="http://schemas.openxmlformats.org/officeDocument/2006/relationships" xmlns:w="http://schemas.openxmlformats.org/wordprocessingml/2006/main" xmlns:w14="http://schemas.microsoft.com/office/word/2010/wordml" xmlns:w15="http://schemas.microsoft.com/office/word/2012/wordml" xmlns:w16cid="http://schemas.microsoft.com/office/word/2016/wordml/cid" xmlns:w16se="http://schemas.microsoft.com/office/word/2015/wordml/symex" mc:Ignorable="w14 w15 w16se w16cid">
   <w:docDefaults>
     <w:rPrDefault>
       <w:rPr>
-        <w:rFonts w:ascii="Times New Roman" w:eastAsia="SimSun" w:hAnsi="Times New Roman" w:cstheme="minorBidi"/>
+        <w:rFonts w:ascii="Times New Roman" w:eastAsia="宋体" w:hAnsi="Times New Roman" w:cstheme="minorBidi"/>
         <w:sz w:val="24"/>
         <w:szCs w:val="22"/>
         <w:lang w:val="en-US" w:eastAsia="en-US" w:bidi="ar-SA"/>
@@ -5553,7 +4409,7 @@
       </w:pPr>
     </w:pPrDefault>
   </w:docDefaults>
-  <w:latentStyles w:defLockedState="0" w:defUIPriority="99" w:defSemiHidden="0" w:defUnhideWhenUsed="0" w:defQFormat="0" w:count="371">
+  <w:latentStyles w:defLockedState="0" w:defUIPriority="99" w:defSemiHidden="0" w:defUnhideWhenUsed="0" w:defQFormat="0" w:count="376">
     <w:lsdException w:name="Normal" w:uiPriority="0" w:qFormat="1"/>
     <w:lsdException w:name="heading 1" w:uiPriority="9" w:qFormat="1"/>
     <w:lsdException w:name="heading 2" w:semiHidden="1" w:uiPriority="9" w:unhideWhenUsed="1" w:qFormat="1"/>
@@ -5659,7 +4515,6 @@
     <w:lsdException w:name="HTML Sample" w:semiHidden="1" w:unhideWhenUsed="1"/>
     <w:lsdException w:name="HTML Typewriter" w:semiHidden="1" w:unhideWhenUsed="1"/>
     <w:lsdException w:name="HTML Variable" w:semiHidden="1" w:unhideWhenUsed="1"/>
-    <w:lsdException w:name="Normal Table" w:semiHidden="1" w:unhideWhenUsed="1"/>
     <w:lsdException w:name="annotation subject" w:semiHidden="1" w:unhideWhenUsed="1"/>
     <w:lsdException w:name="No List" w:semiHidden="1" w:unhideWhenUsed="1"/>
     <w:lsdException w:name="Outline List 1" w:semiHidden="1" w:unhideWhenUsed="1"/>
@@ -5702,11 +4557,8 @@
     <w:lsdException w:name="Table Contemporary" w:semiHidden="1" w:unhideWhenUsed="1"/>
     <w:lsdException w:name="Table Elegant" w:semiHidden="1" w:unhideWhenUsed="1"/>
     <w:lsdException w:name="Table Professional" w:semiHidden="1" w:unhideWhenUsed="1"/>
-    <w:lsdException w:name="Table Subtle 1" w:semiHidden="1" w:unhideWhenUsed="1"/>
     <w:lsdException w:name="Table Subtle 2" w:semiHidden="1" w:unhideWhenUsed="1"/>
     <w:lsdException w:name="Table Web 1" w:semiHidden="1" w:unhideWhenUsed="1"/>
-    <w:lsdException w:name="Table Web 2" w:semiHidden="1" w:unhideWhenUsed="1"/>
-    <w:lsdException w:name="Table Web 3" w:semiHidden="1" w:unhideWhenUsed="1"/>
     <w:lsdException w:name="Balloon Text" w:semiHidden="1" w:unhideWhenUsed="1"/>
     <w:lsdException w:name="Table Grid" w:uiPriority="39"/>
     <w:lsdException w:name="Table Theme" w:semiHidden="1" w:unhideWhenUsed="1"/>
@@ -5925,6 +4777,11 @@
     <w:lsdException w:name="List Table 5 Dark Accent 6" w:uiPriority="50"/>
     <w:lsdException w:name="List Table 6 Colorful Accent 6" w:uiPriority="51"/>
     <w:lsdException w:name="List Table 7 Colorful Accent 6" w:uiPriority="52"/>
+    <w:lsdException w:name="Mention" w:semiHidden="1" w:unhideWhenUsed="1"/>
+    <w:lsdException w:name="Smart Hyperlink" w:semiHidden="1" w:unhideWhenUsed="1"/>
+    <w:lsdException w:name="Hashtag" w:semiHidden="1" w:unhideWhenUsed="1"/>
+    <w:lsdException w:name="Unresolved Mention" w:semiHidden="1" w:unhideWhenUsed="1"/>
+    <w:lsdException w:name="Smart Link" w:semiHidden="1" w:unhideWhenUsed="1"/>
   </w:latentStyles>
   <w:style w:type="paragraph" w:default="1" w:styleId="a">
     <w:name w:val="Normal"/>
@@ -6828,7 +5685,7 @@
 </file>
 
 <file path=customXml/itemProps1.xml><?xml version="1.0" encoding="utf-8"?>
-<ds:datastoreItem xmlns:ds="http://schemas.openxmlformats.org/officeDocument/2006/customXml" ds:itemID="{97BED264-6786-43CF-99B2-0E02E8E150FA}">
+<ds:datastoreItem xmlns:ds="http://schemas.openxmlformats.org/officeDocument/2006/customXml" ds:itemID="{252C4FFE-1F8B-44E2-A7B8-10F7619FCCCD}">
   <ds:schemaRefs>
     <ds:schemaRef ds:uri="http://schemas.openxmlformats.org/officeDocument/2006/bibliography"/>
   </ds:schemaRefs>

</xml_diff>

<commit_message>
hash table avoiding exceptions
</commit_message>
<xml_diff>
--- a/CS FINAL PROJECT.docx
+++ b/CS FINAL PROJECT.docx
@@ -592,6 +592,107 @@
                 <w:szCs w:val="20"/>
                 <w:highlight w:val="yellow"/>
               </w:rPr>
+              <w:t xml:space="preserve">List&lt;String&gt; </w:t>
+            </w:r>
+            <w:proofErr w:type="spellStart"/>
+            <w:proofErr w:type="gramStart"/>
+            <w:r>
+              <w:rPr>
+                <w:b/>
+                <w:sz w:val="20"/>
+                <w:szCs w:val="20"/>
+                <w:highlight w:val="yellow"/>
+              </w:rPr>
+              <w:t>getKeyList</w:t>
+            </w:r>
+            <w:proofErr w:type="spellEnd"/>
+            <w:r>
+              <w:rPr>
+                <w:b/>
+                <w:sz w:val="20"/>
+                <w:szCs w:val="20"/>
+                <w:highlight w:val="yellow"/>
+              </w:rPr>
+              <w:t>(</w:t>
+            </w:r>
+            <w:proofErr w:type="gramEnd"/>
+            <w:r>
+              <w:rPr>
+                <w:b/>
+                <w:sz w:val="20"/>
+                <w:szCs w:val="20"/>
+                <w:highlight w:val="yellow"/>
+              </w:rPr>
+              <w:t>)</w:t>
+            </w:r>
+          </w:p>
+          <w:p>
+            <w:pPr>
+              <w:pStyle w:val="a3"/>
+              <w:numPr>
+                <w:ilvl w:val="0"/>
+                <w:numId w:val="23"/>
+              </w:numPr>
+              <w:cnfStyle w:val="000000000000" w:firstRow="0" w:lastRow="0" w:firstColumn="0" w:lastColumn="0" w:oddVBand="0" w:evenVBand="0" w:oddHBand="0" w:evenHBand="0" w:firstRowFirstColumn="0" w:firstRowLastColumn="0" w:lastRowFirstColumn="0" w:lastRowLastColumn="0"/>
+              <w:rPr>
+                <w:b/>
+                <w:sz w:val="20"/>
+                <w:szCs w:val="20"/>
+                <w:highlight w:val="yellow"/>
+              </w:rPr>
+            </w:pPr>
+            <w:r>
+              <w:rPr>
+                <w:b/>
+                <w:sz w:val="20"/>
+                <w:szCs w:val="20"/>
+                <w:highlight w:val="yellow"/>
+              </w:rPr>
+              <w:t xml:space="preserve">int </w:t>
+            </w:r>
+            <w:proofErr w:type="gramStart"/>
+            <w:r>
+              <w:rPr>
+                <w:b/>
+                <w:sz w:val="20"/>
+                <w:szCs w:val="20"/>
+                <w:highlight w:val="yellow"/>
+              </w:rPr>
+              <w:t>get(</w:t>
+            </w:r>
+            <w:proofErr w:type="gramEnd"/>
+            <w:r>
+              <w:rPr>
+                <w:b/>
+                <w:sz w:val="20"/>
+                <w:szCs w:val="20"/>
+                <w:highlight w:val="yellow"/>
+              </w:rPr>
+              <w:t>double key)</w:t>
+            </w:r>
+          </w:p>
+          <w:p>
+            <w:pPr>
+              <w:pStyle w:val="a3"/>
+              <w:numPr>
+                <w:ilvl w:val="0"/>
+                <w:numId w:val="23"/>
+              </w:numPr>
+              <w:cnfStyle w:val="000000000000" w:firstRow="0" w:lastRow="0" w:firstColumn="0" w:lastColumn="0" w:oddVBand="0" w:evenVBand="0" w:oddHBand="0" w:evenHBand="0" w:firstRowFirstColumn="0" w:firstRowLastColumn="0" w:lastRowFirstColumn="0" w:lastRowLastColumn="0"/>
+              <w:rPr>
+                <w:b/>
+                <w:sz w:val="20"/>
+                <w:szCs w:val="20"/>
+                <w:highlight w:val="yellow"/>
+              </w:rPr>
+            </w:pPr>
+            <w:r>
+              <w:rPr>
+                <w:b/>
+                <w:sz w:val="20"/>
+                <w:szCs w:val="20"/>
+                <w:highlight w:val="yellow"/>
+              </w:rPr>
               <w:t>String</w:t>
             </w:r>
             <w:r>
@@ -835,8 +936,6 @@
           <w:p>
             <w:pPr>
               <w:rPr>
-                <w:b w:val="0"/>
-                <w:bCs w:val="0"/>
                 <w:sz w:val="20"/>
                 <w:szCs w:val="20"/>
               </w:rPr>
@@ -847,40 +946,16 @@
                 <w:sz w:val="20"/>
                 <w:szCs w:val="20"/>
               </w:rPr>
-              <w:t>HashTable</w:t>
+              <w:t>Hash</w:t>
+            </w:r>
+            <w:r>
+              <w:rPr>
+                <w:sz w:val="20"/>
+                <w:szCs w:val="20"/>
+              </w:rPr>
+              <w:t>Array</w:t>
             </w:r>
             <w:proofErr w:type="spellEnd"/>
-          </w:p>
-          <w:p>
-            <w:pPr>
-              <w:rPr>
-                <w:sz w:val="20"/>
-                <w:szCs w:val="20"/>
-              </w:rPr>
-            </w:pPr>
-            <w:r>
-              <w:rPr>
-                <w:sz w:val="20"/>
-                <w:szCs w:val="20"/>
-              </w:rPr>
-              <w:t xml:space="preserve">(Implements </w:t>
-            </w:r>
-            <w:proofErr w:type="spellStart"/>
-            <w:r>
-              <w:rPr>
-                <w:sz w:val="20"/>
-                <w:szCs w:val="20"/>
-              </w:rPr>
-              <w:t>HashTableADT</w:t>
-            </w:r>
-            <w:proofErr w:type="spellEnd"/>
-            <w:r>
-              <w:rPr>
-                <w:sz w:val="20"/>
-                <w:szCs w:val="20"/>
-              </w:rPr>
-              <w:t>)</w:t>
-            </w:r>
           </w:p>
         </w:tc>
         <w:tc>
@@ -1059,7 +1134,7 @@
       </w:tr>
       <w:tr>
         <w:trPr>
-          <w:trHeight w:val="1097"/>
+          <w:trHeight w:val="3997"/>
         </w:trPr>
         <w:tc>
           <w:tcPr>
@@ -1582,6 +1657,164 @@
             </w:r>
             <w:proofErr w:type="spellEnd"/>
           </w:p>
+          <w:p>
+            <w:pPr>
+              <w:pStyle w:val="a3"/>
+              <w:numPr>
+                <w:ilvl w:val="0"/>
+                <w:numId w:val="19"/>
+              </w:numPr>
+              <w:spacing w:after="160" w:line="259" w:lineRule="auto"/>
+              <w:cnfStyle w:val="000000000000" w:firstRow="0" w:lastRow="0" w:firstColumn="0" w:lastColumn="0" w:oddVBand="0" w:evenVBand="0" w:oddHBand="0" w:evenHBand="0" w:firstRowFirstColumn="0" w:firstRowLastColumn="0" w:lastRowFirstColumn="0" w:lastRowLastColumn="0"/>
+              <w:rPr>
+                <w:sz w:val="20"/>
+                <w:szCs w:val="20"/>
+                <w:highlight w:val="yellow"/>
+              </w:rPr>
+            </w:pPr>
+            <w:r>
+              <w:rPr>
+                <w:sz w:val="20"/>
+                <w:szCs w:val="20"/>
+                <w:highlight w:val="yellow"/>
+              </w:rPr>
+              <w:t xml:space="preserve">List&lt;String&gt; </w:t>
+            </w:r>
+            <w:proofErr w:type="spellStart"/>
+            <w:proofErr w:type="gramStart"/>
+            <w:r>
+              <w:rPr>
+                <w:sz w:val="20"/>
+                <w:szCs w:val="20"/>
+                <w:highlight w:val="yellow"/>
+              </w:rPr>
+              <w:t>getSizeList</w:t>
+            </w:r>
+            <w:proofErr w:type="spellEnd"/>
+            <w:r>
+              <w:rPr>
+                <w:sz w:val="20"/>
+                <w:szCs w:val="20"/>
+                <w:highlight w:val="yellow"/>
+              </w:rPr>
+              <w:t>(</w:t>
+            </w:r>
+            <w:proofErr w:type="gramEnd"/>
+            <w:r>
+              <w:rPr>
+                <w:sz w:val="20"/>
+                <w:szCs w:val="20"/>
+                <w:highlight w:val="yellow"/>
+              </w:rPr>
+              <w:t xml:space="preserve">int </w:t>
+            </w:r>
+            <w:proofErr w:type="spellStart"/>
+            <w:r>
+              <w:rPr>
+                <w:sz w:val="20"/>
+                <w:szCs w:val="20"/>
+                <w:highlight w:val="yellow"/>
+              </w:rPr>
+              <w:t>productNumber</w:t>
+            </w:r>
+            <w:proofErr w:type="spellEnd"/>
+            <w:r>
+              <w:rPr>
+                <w:sz w:val="20"/>
+                <w:szCs w:val="20"/>
+                <w:highlight w:val="yellow"/>
+              </w:rPr>
+              <w:t>)</w:t>
+            </w:r>
+          </w:p>
+          <w:p>
+            <w:pPr>
+              <w:pStyle w:val="a3"/>
+              <w:numPr>
+                <w:ilvl w:val="0"/>
+                <w:numId w:val="19"/>
+              </w:numPr>
+              <w:spacing w:after="160" w:line="259" w:lineRule="auto"/>
+              <w:cnfStyle w:val="000000000000" w:firstRow="0" w:lastRow="0" w:firstColumn="0" w:lastColumn="0" w:oddVBand="0" w:evenVBand="0" w:oddHBand="0" w:evenHBand="0" w:firstRowFirstColumn="0" w:firstRowLastColumn="0" w:lastRowFirstColumn="0" w:lastRowLastColumn="0"/>
+              <w:rPr>
+                <w:sz w:val="20"/>
+                <w:szCs w:val="20"/>
+                <w:highlight w:val="yellow"/>
+              </w:rPr>
+            </w:pPr>
+            <w:r>
+              <w:rPr>
+                <w:sz w:val="20"/>
+                <w:szCs w:val="20"/>
+                <w:highlight w:val="yellow"/>
+              </w:rPr>
+              <w:t xml:space="preserve">int </w:t>
+            </w:r>
+            <w:proofErr w:type="spellStart"/>
+            <w:proofErr w:type="gramStart"/>
+            <w:r>
+              <w:rPr>
+                <w:sz w:val="20"/>
+                <w:szCs w:val="20"/>
+                <w:highlight w:val="yellow"/>
+              </w:rPr>
+              <w:t>getQuantity</w:t>
+            </w:r>
+            <w:proofErr w:type="spellEnd"/>
+            <w:r>
+              <w:rPr>
+                <w:sz w:val="20"/>
+                <w:szCs w:val="20"/>
+                <w:highlight w:val="yellow"/>
+              </w:rPr>
+              <w:t>(</w:t>
+            </w:r>
+            <w:proofErr w:type="gramEnd"/>
+            <w:r>
+              <w:rPr>
+                <w:sz w:val="20"/>
+                <w:szCs w:val="20"/>
+                <w:highlight w:val="yellow"/>
+              </w:rPr>
+              <w:t xml:space="preserve">int </w:t>
+            </w:r>
+            <w:proofErr w:type="spellStart"/>
+            <w:r>
+              <w:rPr>
+                <w:sz w:val="20"/>
+                <w:szCs w:val="20"/>
+                <w:highlight w:val="yellow"/>
+              </w:rPr>
+              <w:t>productNumber</w:t>
+            </w:r>
+            <w:proofErr w:type="spellEnd"/>
+            <w:r>
+              <w:rPr>
+                <w:sz w:val="20"/>
+                <w:szCs w:val="20"/>
+                <w:highlight w:val="yellow"/>
+              </w:rPr>
+              <w:t xml:space="preserve">, double </w:t>
+            </w:r>
+            <w:proofErr w:type="spellStart"/>
+            <w:r>
+              <w:rPr>
+                <w:sz w:val="20"/>
+                <w:szCs w:val="20"/>
+                <w:highlight w:val="yellow"/>
+              </w:rPr>
+              <w:t>shoeSize</w:t>
+            </w:r>
+            <w:proofErr w:type="spellEnd"/>
+            <w:r>
+              <w:rPr>
+                <w:sz w:val="20"/>
+                <w:szCs w:val="20"/>
+                <w:highlight w:val="yellow"/>
+              </w:rPr>
+              <w:t>)</w:t>
+            </w:r>
+          </w:p>
         </w:tc>
         <w:tc>
           <w:tcPr>
@@ -1843,6 +2076,79 @@
               <w:t>. If quantity to be deleted is larger than current, it will return false</w:t>
             </w:r>
           </w:p>
+          <w:p>
+            <w:pPr>
+              <w:pStyle w:val="a3"/>
+              <w:numPr>
+                <w:ilvl w:val="0"/>
+                <w:numId w:val="26"/>
+              </w:numPr>
+              <w:cnfStyle w:val="000000000000" w:firstRow="0" w:lastRow="0" w:firstColumn="0" w:lastColumn="0" w:oddVBand="0" w:evenVBand="0" w:oddHBand="0" w:evenHBand="0" w:firstRowFirstColumn="0" w:firstRowLastColumn="0" w:lastRowFirstColumn="0" w:lastRowLastColumn="0"/>
+              <w:rPr>
+                <w:sz w:val="20"/>
+                <w:szCs w:val="20"/>
+                <w:highlight w:val="yellow"/>
+              </w:rPr>
+            </w:pPr>
+            <w:r>
+              <w:rPr>
+                <w:rFonts w:hint="eastAsia"/>
+                <w:sz w:val="20"/>
+                <w:szCs w:val="20"/>
+                <w:highlight w:val="yellow"/>
+                <w:lang w:eastAsia="zh-CN"/>
+              </w:rPr>
+              <w:t>N</w:t>
+            </w:r>
+            <w:r>
+              <w:rPr>
+                <w:sz w:val="20"/>
+                <w:szCs w:val="20"/>
+                <w:highlight w:val="yellow"/>
+                <w:lang w:eastAsia="zh-CN"/>
+              </w:rPr>
+              <w:t xml:space="preserve">ote elements in list </w:t>
+            </w:r>
+            <w:r>
+              <w:rPr>
+                <w:sz w:val="20"/>
+                <w:szCs w:val="20"/>
+                <w:highlight w:val="yellow"/>
+                <w:lang w:eastAsia="zh-CN"/>
+              </w:rPr>
+              <w:t xml:space="preserve">are String, when delete you may need to convert them into double by </w:t>
+            </w:r>
+            <w:proofErr w:type="spellStart"/>
+            <w:r>
+              <w:rPr>
+                <w:sz w:val="20"/>
+                <w:szCs w:val="20"/>
+                <w:highlight w:val="yellow"/>
+                <w:lang w:eastAsia="zh-CN"/>
+              </w:rPr>
+              <w:t>Double.parseDouble</w:t>
+            </w:r>
+            <w:proofErr w:type="spellEnd"/>
+            <w:r>
+              <w:rPr>
+                <w:sz w:val="20"/>
+                <w:szCs w:val="20"/>
+                <w:highlight w:val="yellow"/>
+                <w:lang w:eastAsia="zh-CN"/>
+              </w:rPr>
+              <w:t>(String)</w:t>
+            </w:r>
+            <w:r>
+              <w:rPr>
+                <w:sz w:val="20"/>
+                <w:szCs w:val="20"/>
+                <w:highlight w:val="yellow"/>
+              </w:rPr>
+              <w:t xml:space="preserve"> </w:t>
+            </w:r>
+            <w:bookmarkStart w:id="1" w:name="_GoBack"/>
+            <w:bookmarkEnd w:id="1"/>
+          </w:p>
         </w:tc>
       </w:tr>
     </w:tbl>
@@ -1850,8 +2156,6 @@
       <w:pPr>
         <w:spacing w:after="0" w:line="240" w:lineRule="auto"/>
       </w:pPr>
-      <w:bookmarkStart w:id="1" w:name="_GoBack"/>
-      <w:bookmarkEnd w:id="1"/>
     </w:p>
     <w:sectPr>
       <w:pgSz w:w="12240" w:h="15840"/>
@@ -5685,7 +5989,7 @@
 </file>
 
 <file path=customXml/itemProps1.xml><?xml version="1.0" encoding="utf-8"?>
-<ds:datastoreItem xmlns:ds="http://schemas.openxmlformats.org/officeDocument/2006/customXml" ds:itemID="{252C4FFE-1F8B-44E2-A7B8-10F7619FCCCD}">
+<ds:datastoreItem xmlns:ds="http://schemas.openxmlformats.org/officeDocument/2006/customXml" ds:itemID="{AC6EB8B6-2081-48EC-836E-B63A50DEE3EE}">
   <ds:schemaRefs>
     <ds:schemaRef ds:uri="http://schemas.openxmlformats.org/officeDocument/2006/bibliography"/>
   </ds:schemaRefs>

</xml_diff>

<commit_message>
keep track of product number inside ShoeTable
</commit_message>
<xml_diff>
--- a/CS FINAL PROJECT.docx
+++ b/CS FINAL PROJECT.docx
@@ -594,8 +594,6 @@
               </w:rPr>
               <w:t>)</w:t>
             </w:r>
-            <w:bookmarkStart w:id="1" w:name="_GoBack"/>
-            <w:bookmarkEnd w:id="1"/>
           </w:p>
           <w:p>
             <w:pPr>
@@ -1446,24 +1444,6 @@
                 <w:szCs w:val="20"/>
                 <w:highlight w:val="yellow"/>
               </w:rPr>
-              <w:t xml:space="preserve">int </w:t>
-            </w:r>
-            <w:proofErr w:type="spellStart"/>
-            <w:r>
-              <w:rPr>
-                <w:sz w:val="20"/>
-                <w:szCs w:val="20"/>
-                <w:highlight w:val="yellow"/>
-              </w:rPr>
-              <w:t>productNumber</w:t>
-            </w:r>
-            <w:proofErr w:type="spellEnd"/>
-            <w:r>
-              <w:rPr>
-                <w:sz w:val="20"/>
-                <w:szCs w:val="20"/>
-                <w:highlight w:val="yellow"/>
-              </w:rPr>
               <w:t xml:space="preserve">) </w:t>
             </w:r>
           </w:p>
@@ -1516,25 +1496,7 @@
                 <w:szCs w:val="20"/>
                 <w:highlight w:val="yellow"/>
               </w:rPr>
-              <w:t xml:space="preserve">int </w:t>
-            </w:r>
-            <w:proofErr w:type="spellStart"/>
-            <w:r>
-              <w:rPr>
-                <w:sz w:val="20"/>
-                <w:szCs w:val="20"/>
-                <w:highlight w:val="yellow"/>
-              </w:rPr>
-              <w:t>productNumber</w:t>
-            </w:r>
-            <w:proofErr w:type="spellEnd"/>
-            <w:r>
-              <w:rPr>
-                <w:sz w:val="20"/>
-                <w:szCs w:val="20"/>
-                <w:highlight w:val="yellow"/>
-              </w:rPr>
-              <w:t xml:space="preserve">, double </w:t>
+              <w:t xml:space="preserve">double </w:t>
             </w:r>
             <w:proofErr w:type="spellStart"/>
             <w:r>
@@ -1579,7 +1541,6 @@
               <w:t xml:space="preserve">List&lt;String&gt; </w:t>
             </w:r>
             <w:proofErr w:type="spellStart"/>
-            <w:proofErr w:type="gramStart"/>
             <w:r>
               <w:rPr>
                 <w:sz w:val="20"/>
@@ -1587,33 +1548,6 @@
                 <w:highlight w:val="yellow"/>
               </w:rPr>
               <w:t>getSizeList</w:t>
-            </w:r>
-            <w:proofErr w:type="spellEnd"/>
-            <w:r>
-              <w:rPr>
-                <w:sz w:val="20"/>
-                <w:szCs w:val="20"/>
-                <w:highlight w:val="yellow"/>
-              </w:rPr>
-              <w:t>(</w:t>
-            </w:r>
-            <w:proofErr w:type="gramEnd"/>
-            <w:r>
-              <w:rPr>
-                <w:sz w:val="20"/>
-                <w:szCs w:val="20"/>
-                <w:highlight w:val="yellow"/>
-              </w:rPr>
-              <w:t xml:space="preserve">int </w:t>
-            </w:r>
-            <w:proofErr w:type="spellStart"/>
-            <w:r>
-              <w:rPr>
-                <w:sz w:val="20"/>
-                <w:szCs w:val="20"/>
-                <w:highlight w:val="yellow"/>
-              </w:rPr>
-              <w:t>productNumber</w:t>
             </w:r>
             <w:proofErr w:type="spellEnd"/>
             <w:r>
@@ -1674,25 +1608,7 @@
                 <w:szCs w:val="20"/>
                 <w:highlight w:val="yellow"/>
               </w:rPr>
-              <w:t xml:space="preserve">int </w:t>
-            </w:r>
-            <w:proofErr w:type="spellStart"/>
-            <w:r>
-              <w:rPr>
-                <w:sz w:val="20"/>
-                <w:szCs w:val="20"/>
-                <w:highlight w:val="yellow"/>
-              </w:rPr>
-              <w:t>productNumber</w:t>
-            </w:r>
-            <w:proofErr w:type="spellEnd"/>
-            <w:r>
-              <w:rPr>
-                <w:sz w:val="20"/>
-                <w:szCs w:val="20"/>
-                <w:highlight w:val="yellow"/>
-              </w:rPr>
-              <w:t xml:space="preserve">, double </w:t>
+              <w:t xml:space="preserve">double </w:t>
             </w:r>
             <w:proofErr w:type="spellStart"/>
             <w:r>
@@ -2043,6 +1959,8 @@
       <w:pPr>
         <w:spacing w:after="0" w:line="240" w:lineRule="auto"/>
       </w:pPr>
+      <w:bookmarkStart w:id="1" w:name="_GoBack"/>
+      <w:bookmarkEnd w:id="1"/>
     </w:p>
     <w:sectPr>
       <w:pgSz w:w="12240" w:h="15840"/>
@@ -5880,7 +5798,7 @@
 </file>
 
 <file path=customXml/itemProps1.xml><?xml version="1.0" encoding="utf-8"?>
-<ds:datastoreItem xmlns:ds="http://schemas.openxmlformats.org/officeDocument/2006/customXml" ds:itemID="{5E4CB159-2D79-4611-B315-ED16190C8C40}">
+<ds:datastoreItem xmlns:ds="http://schemas.openxmlformats.org/officeDocument/2006/customXml" ds:itemID="{981B9095-E8ED-43F3-A109-3268F0ABEB09}">
   <ds:schemaRefs>
     <ds:schemaRef ds:uri="http://schemas.openxmlformats.org/officeDocument/2006/bibliography"/>
   </ds:schemaRefs>

</xml_diff>